<commit_message>
Correction d'un bug sur une view, ajout de la partie cahier de compréhension Olivier Tréhin
</commit_message>
<xml_diff>
--- a/documents/Livrables/Sprint0/CahierCompréhension_olivier.docx
+++ b/documents/Livrables/Sprint0/CahierCompréhension_olivier.docx
@@ -4557,8 +4557,6 @@
                                 </w:r>
                                 <w:r>
                                   <w:br/>
-                                </w:r>
-                                <w:r>
                                   <w:t>Définition du Backlog</w:t>
                                 </w:r>
                               </w:p>
@@ -4984,6 +4982,15 @@
       <w:r>
         <w:t>Redmine</w:t>
       </w:r>
+      <w:r>
+        <w:t xml:space="preserve"> : Application </w:t>
+      </w:r>
+      <w:r>
+        <w:t xml:space="preserve">web de projet, </w:t>
+      </w:r>
+      <w:r>
+        <w:t>permet de stocker les documents.</w:t>
+      </w:r>
     </w:p>
     <w:p>
       <w:pPr>
@@ -4995,6 +5002,9 @@
       </w:pPr>
       <w:r>
         <w:t>Visual Management</w:t>
+      </w:r>
+      <w:r>
+        <w:t> : Document graphique, permet d’avoir une vision du projet (passé, présent, futur) à travers des images météo.</w:t>
       </w:r>
     </w:p>
     <w:p>
@@ -5013,6 +5023,9 @@
       <w:r>
         <w:t>Git</w:t>
       </w:r>
+      <w:r>
+        <w:t> : Logiciel de gestion de version décentralisé. Installation du logiciel sur tous les ordinateurs.</w:t>
+      </w:r>
     </w:p>
     <w:p>
       <w:pPr>
@@ -5024,6 +5037,9 @@
       </w:pPr>
       <w:r>
         <w:t>Jenkins</w:t>
+      </w:r>
+      <w:r>
+        <w:t> : Plateforme d’intégration continue qui sera installé sur le serveur.</w:t>
       </w:r>
     </w:p>
     <w:p>
@@ -5042,6 +5058,12 @@
       <w:r>
         <w:t>Sonar</w:t>
       </w:r>
+      <w:r>
+        <w:t xml:space="preserve"> : Logiciel à installer sur le serveur permettant </w:t>
+      </w:r>
+      <w:r>
+        <w:t>de vérifier la qualité du code.</w:t>
+      </w:r>
     </w:p>
     <w:p>
       <w:pPr>
@@ -5053,6 +5075,9 @@
       </w:pPr>
       <w:r>
         <w:t>PHPunit</w:t>
+      </w:r>
+      <w:r>
+        <w:t> : Logiciel permettant de réaliser les tests.</w:t>
       </w:r>
     </w:p>
     <w:p>
@@ -5071,6 +5096,9 @@
       <w:r>
         <w:t>Tablettes/Smartphones</w:t>
       </w:r>
+      <w:r>
+        <w:t> : Les commerciaux étant en déplacement, il faut prévoir une version mobile du site</w:t>
+      </w:r>
     </w:p>
     <w:p>
       <w:pPr>
@@ -5082,6 +5110,9 @@
       </w:pPr>
       <w:r>
         <w:t>Serveur de production</w:t>
+      </w:r>
+      <w:r>
+        <w:t> : Un serveur est nécessaire afin de stocker les données et d’héberger le site internet.</w:t>
       </w:r>
     </w:p>
     <w:p>
@@ -5100,6 +5131,9 @@
       <w:r>
         <w:t>PHP</w:t>
       </w:r>
+      <w:r>
+        <w:t> : Pour l’interaction avec la base de données</w:t>
+      </w:r>
     </w:p>
     <w:p>
       <w:pPr>
@@ -5112,11 +5146,16 @@
       <w:r>
         <w:t>JavaScript</w:t>
       </w:r>
+      <w:r>
+        <w:t> : Pour l’interface graphique</w:t>
+      </w:r>
     </w:p>
     <w:p>
       <w:r>
         <w:t>Matériel informatique</w:t>
       </w:r>
+      <w:bookmarkStart w:id="0" w:name="_GoBack"/>
+      <w:bookmarkEnd w:id="0"/>
     </w:p>
     <w:p>
       <w:pPr>
@@ -5153,8 +5192,6 @@
       <w:r>
         <w:t>Serveur</w:t>
       </w:r>
-      <w:bookmarkStart w:id="0" w:name="_GoBack"/>
-      <w:bookmarkEnd w:id="0"/>
     </w:p>
     <w:p/>
     <w:p/>
@@ -6355,6 +6392,7 @@
   <w:style w:type="character" w:default="1" w:styleId="Policepardfaut">
     <w:name w:val="Default Paragraph Font"/>
     <w:uiPriority w:val="1"/>
+    <w:semiHidden/>
     <w:unhideWhenUsed/>
   </w:style>
   <w:style w:type="table" w:default="1" w:styleId="TableauNormal">
@@ -12602,6 +12640,13 @@
         </dgm:presLayoutVars>
       </dgm:prSet>
       <dgm:spPr/>
+      <dgm:t>
+        <a:bodyPr/>
+        <a:lstStyle/>
+        <a:p>
+          <a:endParaRPr lang="fr-FR"/>
+        </a:p>
+      </dgm:t>
     </dgm:pt>
     <dgm:pt modelId="{60903ABD-6943-476F-B851-E299FB9C9158}" type="pres">
       <dgm:prSet presAssocID="{EA590DC3-3E09-4B1D-B8F0-FFA7909C9200}" presName="sibTrans" presStyleCnt="0"/>
@@ -12614,6 +12659,13 @@
         </dgm:presLayoutVars>
       </dgm:prSet>
       <dgm:spPr/>
+      <dgm:t>
+        <a:bodyPr/>
+        <a:lstStyle/>
+        <a:p>
+          <a:endParaRPr lang="fr-FR"/>
+        </a:p>
+      </dgm:t>
     </dgm:pt>
     <dgm:pt modelId="{54BFD1D5-ED4E-4E45-A78E-9DF8DF97E190}" type="pres">
       <dgm:prSet presAssocID="{FCC576F7-421F-444F-A7DC-6AFF73CDBB7C}" presName="sibTrans" presStyleCnt="0"/>
@@ -12636,20 +12688,20 @@
     </dgm:pt>
   </dgm:ptLst>
   <dgm:cxnLst>
-    <dgm:cxn modelId="{380D95AD-C9BB-485A-8F92-646B6B3E97B8}" type="presOf" srcId="{01156EB3-3240-4EE6-AADD-F15092E3B520}" destId="{C6AFF46C-4263-4EA9-95F0-26998E2E464D}" srcOrd="0" destOrd="0" presId="urn:microsoft.com/office/officeart/2005/8/layout/hProcess9"/>
+    <dgm:cxn modelId="{8CEE3373-9EBD-4C82-B1FA-FFA45C9AEF05}" type="presOf" srcId="{01156EB3-3240-4EE6-AADD-F15092E3B520}" destId="{C6AFF46C-4263-4EA9-95F0-26998E2E464D}" srcOrd="0" destOrd="0" presId="urn:microsoft.com/office/officeart/2005/8/layout/hProcess9"/>
+    <dgm:cxn modelId="{62780981-8036-4301-9A20-63487689C4E0}" type="presOf" srcId="{353B2FDE-723B-4174-8092-EF50ED9B1DB0}" destId="{9BF5AFEA-C54D-4EA6-9911-3B394DCAD6FA}" srcOrd="0" destOrd="0" presId="urn:microsoft.com/office/officeart/2005/8/layout/hProcess9"/>
+    <dgm:cxn modelId="{A2527291-790D-4E36-9540-6EF48CD9DB57}" type="presOf" srcId="{5E759EB0-D32C-4B95-BF4F-CAC0569F5541}" destId="{472DA594-DA92-41D6-AAC0-E382C4F11B18}" srcOrd="0" destOrd="0" presId="urn:microsoft.com/office/officeart/2005/8/layout/hProcess9"/>
+    <dgm:cxn modelId="{6F3FE1A5-5C43-4C49-8BF7-C39F317C9DF8}" srcId="{01156EB3-3240-4EE6-AADD-F15092E3B520}" destId="{5E759EB0-D32C-4B95-BF4F-CAC0569F5541}" srcOrd="1" destOrd="0" parTransId="{699DBDF8-4C04-48DB-849B-F1CB3825D0A3}" sibTransId="{FCC576F7-421F-444F-A7DC-6AFF73CDBB7C}"/>
     <dgm:cxn modelId="{52F5F093-B39E-4B17-98F4-705248636ED5}" srcId="{01156EB3-3240-4EE6-AADD-F15092E3B520}" destId="{353B2FDE-723B-4174-8092-EF50ED9B1DB0}" srcOrd="2" destOrd="0" parTransId="{73252D9E-FFC0-4DCC-B58B-24D24542D889}" sibTransId="{544D9DC7-533E-4E05-A450-2C21CEFDFA54}"/>
     <dgm:cxn modelId="{76ECB912-D1C7-442D-A258-F5042255731E}" srcId="{01156EB3-3240-4EE6-AADD-F15092E3B520}" destId="{49C01858-8FB9-4F59-B065-C1AB3F4CAF72}" srcOrd="0" destOrd="0" parTransId="{F10B67F2-D127-4575-B4D0-D04380253922}" sibTransId="{EA590DC3-3E09-4B1D-B8F0-FFA7909C9200}"/>
-    <dgm:cxn modelId="{EDE91AE1-C077-4BDD-82C3-A93F50ED4DF6}" type="presOf" srcId="{353B2FDE-723B-4174-8092-EF50ED9B1DB0}" destId="{9BF5AFEA-C54D-4EA6-9911-3B394DCAD6FA}" srcOrd="0" destOrd="0" presId="urn:microsoft.com/office/officeart/2005/8/layout/hProcess9"/>
-    <dgm:cxn modelId="{6F3FE1A5-5C43-4C49-8BF7-C39F317C9DF8}" srcId="{01156EB3-3240-4EE6-AADD-F15092E3B520}" destId="{5E759EB0-D32C-4B95-BF4F-CAC0569F5541}" srcOrd="1" destOrd="0" parTransId="{699DBDF8-4C04-48DB-849B-F1CB3825D0A3}" sibTransId="{FCC576F7-421F-444F-A7DC-6AFF73CDBB7C}"/>
-    <dgm:cxn modelId="{3314ED23-E544-4B45-8F72-8984CC65F183}" type="presOf" srcId="{5E759EB0-D32C-4B95-BF4F-CAC0569F5541}" destId="{472DA594-DA92-41D6-AAC0-E382C4F11B18}" srcOrd="0" destOrd="0" presId="urn:microsoft.com/office/officeart/2005/8/layout/hProcess9"/>
-    <dgm:cxn modelId="{3AF4F8EE-BCE7-402C-B61B-440BC407A341}" type="presOf" srcId="{49C01858-8FB9-4F59-B065-C1AB3F4CAF72}" destId="{0683A270-7D89-47BB-81E2-F4C6C09F7780}" srcOrd="0" destOrd="0" presId="urn:microsoft.com/office/officeart/2005/8/layout/hProcess9"/>
-    <dgm:cxn modelId="{E0AD505B-AA5E-488C-8274-402ACA1ED343}" type="presParOf" srcId="{C6AFF46C-4263-4EA9-95F0-26998E2E464D}" destId="{94833328-4F0F-4E3D-8CBB-57110E9AFAA0}" srcOrd="0" destOrd="0" presId="urn:microsoft.com/office/officeart/2005/8/layout/hProcess9"/>
-    <dgm:cxn modelId="{E82E7E1A-7EC7-4D08-974C-00D22299C610}" type="presParOf" srcId="{C6AFF46C-4263-4EA9-95F0-26998E2E464D}" destId="{FA02EADB-200D-468E-A9B8-0E611D5837BF}" srcOrd="1" destOrd="0" presId="urn:microsoft.com/office/officeart/2005/8/layout/hProcess9"/>
-    <dgm:cxn modelId="{CD05A795-E4EA-451C-B8E7-7EB835454107}" type="presParOf" srcId="{FA02EADB-200D-468E-A9B8-0E611D5837BF}" destId="{0683A270-7D89-47BB-81E2-F4C6C09F7780}" srcOrd="0" destOrd="0" presId="urn:microsoft.com/office/officeart/2005/8/layout/hProcess9"/>
-    <dgm:cxn modelId="{E79DBC3A-C11C-4B4D-A44B-2D4C7B4EC7A1}" type="presParOf" srcId="{FA02EADB-200D-468E-A9B8-0E611D5837BF}" destId="{60903ABD-6943-476F-B851-E299FB9C9158}" srcOrd="1" destOrd="0" presId="urn:microsoft.com/office/officeart/2005/8/layout/hProcess9"/>
-    <dgm:cxn modelId="{DD22510E-771A-424D-9099-BEB9672A95E6}" type="presParOf" srcId="{FA02EADB-200D-468E-A9B8-0E611D5837BF}" destId="{472DA594-DA92-41D6-AAC0-E382C4F11B18}" srcOrd="2" destOrd="0" presId="urn:microsoft.com/office/officeart/2005/8/layout/hProcess9"/>
-    <dgm:cxn modelId="{9FF5B038-5CD1-4EE8-8ADD-58A51FCF3DDB}" type="presParOf" srcId="{FA02EADB-200D-468E-A9B8-0E611D5837BF}" destId="{54BFD1D5-ED4E-4E45-A78E-9DF8DF97E190}" srcOrd="3" destOrd="0" presId="urn:microsoft.com/office/officeart/2005/8/layout/hProcess9"/>
-    <dgm:cxn modelId="{54CFAE2D-37FE-486E-953B-F205AF8C00C5}" type="presParOf" srcId="{FA02EADB-200D-468E-A9B8-0E611D5837BF}" destId="{9BF5AFEA-C54D-4EA6-9911-3B394DCAD6FA}" srcOrd="4" destOrd="0" presId="urn:microsoft.com/office/officeart/2005/8/layout/hProcess9"/>
+    <dgm:cxn modelId="{88B85C64-2881-47EE-963D-9238F16BC4DF}" type="presOf" srcId="{49C01858-8FB9-4F59-B065-C1AB3F4CAF72}" destId="{0683A270-7D89-47BB-81E2-F4C6C09F7780}" srcOrd="0" destOrd="0" presId="urn:microsoft.com/office/officeart/2005/8/layout/hProcess9"/>
+    <dgm:cxn modelId="{FA926211-EC0C-4E28-8AE4-943D6BDCB24F}" type="presParOf" srcId="{C6AFF46C-4263-4EA9-95F0-26998E2E464D}" destId="{94833328-4F0F-4E3D-8CBB-57110E9AFAA0}" srcOrd="0" destOrd="0" presId="urn:microsoft.com/office/officeart/2005/8/layout/hProcess9"/>
+    <dgm:cxn modelId="{B79490AE-EB67-49DE-8B97-6FB5CF4B4515}" type="presParOf" srcId="{C6AFF46C-4263-4EA9-95F0-26998E2E464D}" destId="{FA02EADB-200D-468E-A9B8-0E611D5837BF}" srcOrd="1" destOrd="0" presId="urn:microsoft.com/office/officeart/2005/8/layout/hProcess9"/>
+    <dgm:cxn modelId="{DD55D25E-52E7-403E-9737-2E475727D698}" type="presParOf" srcId="{FA02EADB-200D-468E-A9B8-0E611D5837BF}" destId="{0683A270-7D89-47BB-81E2-F4C6C09F7780}" srcOrd="0" destOrd="0" presId="urn:microsoft.com/office/officeart/2005/8/layout/hProcess9"/>
+    <dgm:cxn modelId="{218B7C3A-A986-4E03-8D94-6969B8270B28}" type="presParOf" srcId="{FA02EADB-200D-468E-A9B8-0E611D5837BF}" destId="{60903ABD-6943-476F-B851-E299FB9C9158}" srcOrd="1" destOrd="0" presId="urn:microsoft.com/office/officeart/2005/8/layout/hProcess9"/>
+    <dgm:cxn modelId="{5B56BA1F-8535-44A9-80AF-CBBE320274D8}" type="presParOf" srcId="{FA02EADB-200D-468E-A9B8-0E611D5837BF}" destId="{472DA594-DA92-41D6-AAC0-E382C4F11B18}" srcOrd="2" destOrd="0" presId="urn:microsoft.com/office/officeart/2005/8/layout/hProcess9"/>
+    <dgm:cxn modelId="{8DC27217-4986-4133-82E5-528F818B5E75}" type="presParOf" srcId="{FA02EADB-200D-468E-A9B8-0E611D5837BF}" destId="{54BFD1D5-ED4E-4E45-A78E-9DF8DF97E190}" srcOrd="3" destOrd="0" presId="urn:microsoft.com/office/officeart/2005/8/layout/hProcess9"/>
+    <dgm:cxn modelId="{0E3B0C1D-3DBD-433C-930C-F87E07E92ACB}" type="presParOf" srcId="{FA02EADB-200D-468E-A9B8-0E611D5837BF}" destId="{9BF5AFEA-C54D-4EA6-9911-3B394DCAD6FA}" srcOrd="4" destOrd="0" presId="urn:microsoft.com/office/officeart/2005/8/layout/hProcess9"/>
   </dgm:cxnLst>
   <dgm:bg/>
   <dgm:whole/>
@@ -12900,6 +12952,13 @@
         </dgm:presLayoutVars>
       </dgm:prSet>
       <dgm:spPr/>
+      <dgm:t>
+        <a:bodyPr/>
+        <a:lstStyle/>
+        <a:p>
+          <a:endParaRPr lang="fr-FR"/>
+        </a:p>
+      </dgm:t>
     </dgm:pt>
     <dgm:pt modelId="{78F61503-EE92-45ED-A11B-3A707B1EE0F6}" type="pres">
       <dgm:prSet presAssocID="{59258780-DDED-42D8-A618-843D0DA931CE}" presName="composite" presStyleCnt="0"/>
@@ -12913,6 +12972,13 @@
         </dgm:presLayoutVars>
       </dgm:prSet>
       <dgm:spPr/>
+      <dgm:t>
+        <a:bodyPr/>
+        <a:lstStyle/>
+        <a:p>
+          <a:endParaRPr lang="fr-FR"/>
+        </a:p>
+      </dgm:t>
     </dgm:pt>
     <dgm:pt modelId="{8E2CCD0B-42AB-45AE-9467-E5453E96BE85}" type="pres">
       <dgm:prSet presAssocID="{59258780-DDED-42D8-A618-843D0DA931CE}" presName="descendantText" presStyleLbl="alignAcc1" presStyleIdx="0" presStyleCnt="3">
@@ -12945,6 +13011,13 @@
         </dgm:presLayoutVars>
       </dgm:prSet>
       <dgm:spPr/>
+      <dgm:t>
+        <a:bodyPr/>
+        <a:lstStyle/>
+        <a:p>
+          <a:endParaRPr lang="fr-FR"/>
+        </a:p>
+      </dgm:t>
     </dgm:pt>
     <dgm:pt modelId="{97C5E629-B880-429C-875F-73194E73F26E}" type="pres">
       <dgm:prSet presAssocID="{F48AAA48-6DBF-42CB-A02E-A8473244B40E}" presName="descendantText" presStyleLbl="alignAcc1" presStyleIdx="1" presStyleCnt="3">
@@ -12977,6 +13050,13 @@
         </dgm:presLayoutVars>
       </dgm:prSet>
       <dgm:spPr/>
+      <dgm:t>
+        <a:bodyPr/>
+        <a:lstStyle/>
+        <a:p>
+          <a:endParaRPr lang="fr-FR"/>
+        </a:p>
+      </dgm:t>
     </dgm:pt>
     <dgm:pt modelId="{AC761CC8-440E-4113-9196-C95173FDE21F}" type="pres">
       <dgm:prSet presAssocID="{C9402005-F479-4236-80C3-F7BCE889479E}" presName="descendantText" presStyleLbl="alignAcc1" presStyleIdx="2" presStyleCnt="3">
@@ -12996,29 +13076,29 @@
   </dgm:ptLst>
   <dgm:cxnLst>
     <dgm:cxn modelId="{7F3450EE-B679-4F03-9A55-6B2ADEE777B5}" srcId="{3A807B43-528C-4A8E-9259-ED830935A8BF}" destId="{59258780-DDED-42D8-A618-843D0DA931CE}" srcOrd="0" destOrd="0" parTransId="{D0009D5A-179D-4229-A1F3-87240C9183DA}" sibTransId="{2942D394-0FF5-4E5D-9516-FF95FAE2D01E}"/>
-    <dgm:cxn modelId="{8E1E3587-455E-4BAD-B95F-943F38D4A7CC}" type="presOf" srcId="{BDDF3AB7-5416-471D-A220-0D63FBF4B14C}" destId="{97C5E629-B880-429C-875F-73194E73F26E}" srcOrd="0" destOrd="0" presId="urn:microsoft.com/office/officeart/2005/8/layout/chevron2"/>
+    <dgm:cxn modelId="{20502AC6-C67C-4F69-986F-7F68FF24FEA3}" type="presOf" srcId="{D45CC6BC-977F-4BA4-BF91-65DCF30FB6D4}" destId="{AC761CC8-440E-4113-9196-C95173FDE21F}" srcOrd="0" destOrd="0" presId="urn:microsoft.com/office/officeart/2005/8/layout/chevron2"/>
     <dgm:cxn modelId="{8A724ED1-6177-4FB0-937D-33360402D95F}" srcId="{3A807B43-528C-4A8E-9259-ED830935A8BF}" destId="{C9402005-F479-4236-80C3-F7BCE889479E}" srcOrd="2" destOrd="0" parTransId="{763C4F43-4149-4C85-8ADA-EFEA38C5B58C}" sibTransId="{1A512BF6-F2CF-4377-AF08-D505C9CFAFAA}"/>
-    <dgm:cxn modelId="{E8E7D97F-6272-4A59-B23C-6546FD5DF20A}" type="presOf" srcId="{C9402005-F479-4236-80C3-F7BCE889479E}" destId="{A3CFB780-31D5-4ADF-8C76-27CF26FE35AA}" srcOrd="0" destOrd="0" presId="urn:microsoft.com/office/officeart/2005/8/layout/chevron2"/>
-    <dgm:cxn modelId="{1AA6F2FC-A1C5-4D6D-8503-C4C3DD1A7B91}" type="presOf" srcId="{F48AAA48-6DBF-42CB-A02E-A8473244B40E}" destId="{3289479A-4DF2-4046-B177-748B6D45680D}" srcOrd="0" destOrd="0" presId="urn:microsoft.com/office/officeart/2005/8/layout/chevron2"/>
-    <dgm:cxn modelId="{4D4439FD-C8BF-4007-87D3-D2B7E25A0A55}" type="presOf" srcId="{B563EB10-4369-4DAB-B068-0F8C88EA7840}" destId="{8E2CCD0B-42AB-45AE-9467-E5453E96BE85}" srcOrd="0" destOrd="0" presId="urn:microsoft.com/office/officeart/2005/8/layout/chevron2"/>
-    <dgm:cxn modelId="{6EFD2F91-F428-43C1-A8A5-320BDAFE4F26}" type="presOf" srcId="{3A807B43-528C-4A8E-9259-ED830935A8BF}" destId="{A047D5ED-D0B3-4799-B8DE-E8224CB8322F}" srcOrd="0" destOrd="0" presId="urn:microsoft.com/office/officeart/2005/8/layout/chevron2"/>
     <dgm:cxn modelId="{009A16D7-9972-4ED2-A835-31F13457A326}" srcId="{3A807B43-528C-4A8E-9259-ED830935A8BF}" destId="{F48AAA48-6DBF-42CB-A02E-A8473244B40E}" srcOrd="1" destOrd="0" parTransId="{5BED9790-9C15-4567-8052-6B0D51E5D951}" sibTransId="{8538000D-71DB-4A73-853B-A106D743577B}"/>
+    <dgm:cxn modelId="{68FA9895-778E-44B5-9D1C-DF864DBD7613}" type="presOf" srcId="{3A807B43-528C-4A8E-9259-ED830935A8BF}" destId="{A047D5ED-D0B3-4799-B8DE-E8224CB8322F}" srcOrd="0" destOrd="0" presId="urn:microsoft.com/office/officeart/2005/8/layout/chevron2"/>
+    <dgm:cxn modelId="{148B6524-2BBD-4755-86EE-888288D94903}" type="presOf" srcId="{B563EB10-4369-4DAB-B068-0F8C88EA7840}" destId="{8E2CCD0B-42AB-45AE-9467-E5453E96BE85}" srcOrd="0" destOrd="0" presId="urn:microsoft.com/office/officeart/2005/8/layout/chevron2"/>
     <dgm:cxn modelId="{273F2F28-0500-4C9F-A6F4-F05AD2D17C99}" srcId="{F48AAA48-6DBF-42CB-A02E-A8473244B40E}" destId="{BDDF3AB7-5416-471D-A220-0D63FBF4B14C}" srcOrd="0" destOrd="0" parTransId="{3D27BE43-0C92-4374-BB9C-978896D20497}" sibTransId="{1CE36F6F-0415-41A4-B75D-C229D4E6B09C}"/>
-    <dgm:cxn modelId="{B52645F9-2B23-4125-8591-DD6D7A72CF4A}" type="presOf" srcId="{D45CC6BC-977F-4BA4-BF91-65DCF30FB6D4}" destId="{AC761CC8-440E-4113-9196-C95173FDE21F}" srcOrd="0" destOrd="0" presId="urn:microsoft.com/office/officeart/2005/8/layout/chevron2"/>
+    <dgm:cxn modelId="{D0424C95-0C94-4C1C-A93F-6DF91DFE22F1}" type="presOf" srcId="{F48AAA48-6DBF-42CB-A02E-A8473244B40E}" destId="{3289479A-4DF2-4046-B177-748B6D45680D}" srcOrd="0" destOrd="0" presId="urn:microsoft.com/office/officeart/2005/8/layout/chevron2"/>
+    <dgm:cxn modelId="{4C1CB73E-AB9D-485D-8301-07F801DF35CE}" type="presOf" srcId="{59258780-DDED-42D8-A618-843D0DA931CE}" destId="{19F4F390-F1FA-493F-94C3-BB588BA22872}" srcOrd="0" destOrd="0" presId="urn:microsoft.com/office/officeart/2005/8/layout/chevron2"/>
+    <dgm:cxn modelId="{1949D0B5-A9DB-497F-9F32-F837F6243B85}" type="presOf" srcId="{BDDF3AB7-5416-471D-A220-0D63FBF4B14C}" destId="{97C5E629-B880-429C-875F-73194E73F26E}" srcOrd="0" destOrd="0" presId="urn:microsoft.com/office/officeart/2005/8/layout/chevron2"/>
+    <dgm:cxn modelId="{DFB70F53-C9E4-4AB2-81AB-C41C140AFE69}" type="presOf" srcId="{C9402005-F479-4236-80C3-F7BCE889479E}" destId="{A3CFB780-31D5-4ADF-8C76-27CF26FE35AA}" srcOrd="0" destOrd="0" presId="urn:microsoft.com/office/officeart/2005/8/layout/chevron2"/>
     <dgm:cxn modelId="{7658C751-5D5F-4B0D-9AD8-8E31BC959E6A}" srcId="{59258780-DDED-42D8-A618-843D0DA931CE}" destId="{B563EB10-4369-4DAB-B068-0F8C88EA7840}" srcOrd="0" destOrd="0" parTransId="{526EAC97-FD56-4AB5-B422-D43120AC7635}" sibTransId="{842AD55C-C2A6-4572-80BD-F32F5C20A26B}"/>
-    <dgm:cxn modelId="{CE6A5232-74C5-49CF-B223-C79073DC7C32}" type="presOf" srcId="{59258780-DDED-42D8-A618-843D0DA931CE}" destId="{19F4F390-F1FA-493F-94C3-BB588BA22872}" srcOrd="0" destOrd="0" presId="urn:microsoft.com/office/officeart/2005/8/layout/chevron2"/>
     <dgm:cxn modelId="{FE02A317-40DC-4426-B1FD-3941C8CC30C8}" srcId="{C9402005-F479-4236-80C3-F7BCE889479E}" destId="{D45CC6BC-977F-4BA4-BF91-65DCF30FB6D4}" srcOrd="0" destOrd="0" parTransId="{C7D28F4E-3ED6-4BD3-A6ED-061D7D68300A}" sibTransId="{98B828D0-0A5A-442C-B55F-C08E95AA7058}"/>
-    <dgm:cxn modelId="{A43F82A7-B066-4372-90A2-A77C243BBB5F}" type="presParOf" srcId="{A047D5ED-D0B3-4799-B8DE-E8224CB8322F}" destId="{78F61503-EE92-45ED-A11B-3A707B1EE0F6}" srcOrd="0" destOrd="0" presId="urn:microsoft.com/office/officeart/2005/8/layout/chevron2"/>
-    <dgm:cxn modelId="{14996219-7D0A-43D8-8406-149505C925C0}" type="presParOf" srcId="{78F61503-EE92-45ED-A11B-3A707B1EE0F6}" destId="{19F4F390-F1FA-493F-94C3-BB588BA22872}" srcOrd="0" destOrd="0" presId="urn:microsoft.com/office/officeart/2005/8/layout/chevron2"/>
-    <dgm:cxn modelId="{6CEC4200-718F-4ACD-88D9-F904FDF3BECA}" type="presParOf" srcId="{78F61503-EE92-45ED-A11B-3A707B1EE0F6}" destId="{8E2CCD0B-42AB-45AE-9467-E5453E96BE85}" srcOrd="1" destOrd="0" presId="urn:microsoft.com/office/officeart/2005/8/layout/chevron2"/>
-    <dgm:cxn modelId="{E7442465-5119-4326-8AEB-08DA91E8ACB1}" type="presParOf" srcId="{A047D5ED-D0B3-4799-B8DE-E8224CB8322F}" destId="{D5012BFF-69EA-4D8B-B26E-EE59DB94966A}" srcOrd="1" destOrd="0" presId="urn:microsoft.com/office/officeart/2005/8/layout/chevron2"/>
-    <dgm:cxn modelId="{E2EA3643-392E-45DC-BD06-BEF1039419A8}" type="presParOf" srcId="{A047D5ED-D0B3-4799-B8DE-E8224CB8322F}" destId="{5518E7A5-E97A-4FD7-9137-2C08570CADD7}" srcOrd="2" destOrd="0" presId="urn:microsoft.com/office/officeart/2005/8/layout/chevron2"/>
-    <dgm:cxn modelId="{2D27D4C7-3F2A-4758-BF7A-B3C13F08E064}" type="presParOf" srcId="{5518E7A5-E97A-4FD7-9137-2C08570CADD7}" destId="{3289479A-4DF2-4046-B177-748B6D45680D}" srcOrd="0" destOrd="0" presId="urn:microsoft.com/office/officeart/2005/8/layout/chevron2"/>
-    <dgm:cxn modelId="{DEB77E7A-946A-468D-B32E-DE396BE51702}" type="presParOf" srcId="{5518E7A5-E97A-4FD7-9137-2C08570CADD7}" destId="{97C5E629-B880-429C-875F-73194E73F26E}" srcOrd="1" destOrd="0" presId="urn:microsoft.com/office/officeart/2005/8/layout/chevron2"/>
-    <dgm:cxn modelId="{B8CFABC6-CAEA-4CA8-B27F-12095B8B11EA}" type="presParOf" srcId="{A047D5ED-D0B3-4799-B8DE-E8224CB8322F}" destId="{2717613C-98DA-4459-861D-040AF5863CAC}" srcOrd="3" destOrd="0" presId="urn:microsoft.com/office/officeart/2005/8/layout/chevron2"/>
-    <dgm:cxn modelId="{0F5BDD20-9263-4C5E-8353-8405CC0395E8}" type="presParOf" srcId="{A047D5ED-D0B3-4799-B8DE-E8224CB8322F}" destId="{970A78BF-4489-4F56-84B6-EC2B905F3A32}" srcOrd="4" destOrd="0" presId="urn:microsoft.com/office/officeart/2005/8/layout/chevron2"/>
-    <dgm:cxn modelId="{6BAAA2C0-EFDE-458A-9A7F-60C011510A2B}" type="presParOf" srcId="{970A78BF-4489-4F56-84B6-EC2B905F3A32}" destId="{A3CFB780-31D5-4ADF-8C76-27CF26FE35AA}" srcOrd="0" destOrd="0" presId="urn:microsoft.com/office/officeart/2005/8/layout/chevron2"/>
-    <dgm:cxn modelId="{CADEC8E3-53BA-458E-9A77-673F3742E968}" type="presParOf" srcId="{970A78BF-4489-4F56-84B6-EC2B905F3A32}" destId="{AC761CC8-440E-4113-9196-C95173FDE21F}" srcOrd="1" destOrd="0" presId="urn:microsoft.com/office/officeart/2005/8/layout/chevron2"/>
+    <dgm:cxn modelId="{4DDF2C19-4077-41F4-907E-E0606C4AB8B9}" type="presParOf" srcId="{A047D5ED-D0B3-4799-B8DE-E8224CB8322F}" destId="{78F61503-EE92-45ED-A11B-3A707B1EE0F6}" srcOrd="0" destOrd="0" presId="urn:microsoft.com/office/officeart/2005/8/layout/chevron2"/>
+    <dgm:cxn modelId="{2F3ABA5D-FF86-4DA1-B6AF-98C53DA53F7E}" type="presParOf" srcId="{78F61503-EE92-45ED-A11B-3A707B1EE0F6}" destId="{19F4F390-F1FA-493F-94C3-BB588BA22872}" srcOrd="0" destOrd="0" presId="urn:microsoft.com/office/officeart/2005/8/layout/chevron2"/>
+    <dgm:cxn modelId="{621BB85F-A441-4F02-9F20-304CBFA54053}" type="presParOf" srcId="{78F61503-EE92-45ED-A11B-3A707B1EE0F6}" destId="{8E2CCD0B-42AB-45AE-9467-E5453E96BE85}" srcOrd="1" destOrd="0" presId="urn:microsoft.com/office/officeart/2005/8/layout/chevron2"/>
+    <dgm:cxn modelId="{18517A3C-2BDB-4BB3-AF16-DCE32C712E94}" type="presParOf" srcId="{A047D5ED-D0B3-4799-B8DE-E8224CB8322F}" destId="{D5012BFF-69EA-4D8B-B26E-EE59DB94966A}" srcOrd="1" destOrd="0" presId="urn:microsoft.com/office/officeart/2005/8/layout/chevron2"/>
+    <dgm:cxn modelId="{E02ABDA9-2091-4EA9-9C6A-F0478B722FF9}" type="presParOf" srcId="{A047D5ED-D0B3-4799-B8DE-E8224CB8322F}" destId="{5518E7A5-E97A-4FD7-9137-2C08570CADD7}" srcOrd="2" destOrd="0" presId="urn:microsoft.com/office/officeart/2005/8/layout/chevron2"/>
+    <dgm:cxn modelId="{5E41DDCD-679B-4C76-B1E5-5C769CAF6618}" type="presParOf" srcId="{5518E7A5-E97A-4FD7-9137-2C08570CADD7}" destId="{3289479A-4DF2-4046-B177-748B6D45680D}" srcOrd="0" destOrd="0" presId="urn:microsoft.com/office/officeart/2005/8/layout/chevron2"/>
+    <dgm:cxn modelId="{BEECA566-127F-40C5-A4AE-B5D486978399}" type="presParOf" srcId="{5518E7A5-E97A-4FD7-9137-2C08570CADD7}" destId="{97C5E629-B880-429C-875F-73194E73F26E}" srcOrd="1" destOrd="0" presId="urn:microsoft.com/office/officeart/2005/8/layout/chevron2"/>
+    <dgm:cxn modelId="{882C3E5C-4BD9-4441-AC3B-D1023D674EA1}" type="presParOf" srcId="{A047D5ED-D0B3-4799-B8DE-E8224CB8322F}" destId="{2717613C-98DA-4459-861D-040AF5863CAC}" srcOrd="3" destOrd="0" presId="urn:microsoft.com/office/officeart/2005/8/layout/chevron2"/>
+    <dgm:cxn modelId="{4ED1E1EA-B012-4C22-855D-47FBC5F7010A}" type="presParOf" srcId="{A047D5ED-D0B3-4799-B8DE-E8224CB8322F}" destId="{970A78BF-4489-4F56-84B6-EC2B905F3A32}" srcOrd="4" destOrd="0" presId="urn:microsoft.com/office/officeart/2005/8/layout/chevron2"/>
+    <dgm:cxn modelId="{D17408BE-8090-4827-A5A2-8C19D1B472C4}" type="presParOf" srcId="{970A78BF-4489-4F56-84B6-EC2B905F3A32}" destId="{A3CFB780-31D5-4ADF-8C76-27CF26FE35AA}" srcOrd="0" destOrd="0" presId="urn:microsoft.com/office/officeart/2005/8/layout/chevron2"/>
+    <dgm:cxn modelId="{091E0264-151B-474B-B368-C45BA06A860F}" type="presParOf" srcId="{970A78BF-4489-4F56-84B6-EC2B905F3A32}" destId="{AC761CC8-440E-4113-9196-C95173FDE21F}" srcOrd="1" destOrd="0" presId="urn:microsoft.com/office/officeart/2005/8/layout/chevron2"/>
   </dgm:cxnLst>
   <dgm:bg/>
   <dgm:whole/>
@@ -13269,6 +13349,13 @@
         </dgm:presLayoutVars>
       </dgm:prSet>
       <dgm:spPr/>
+      <dgm:t>
+        <a:bodyPr/>
+        <a:lstStyle/>
+        <a:p>
+          <a:endParaRPr lang="fr-FR"/>
+        </a:p>
+      </dgm:t>
     </dgm:pt>
     <dgm:pt modelId="{78F61503-EE92-45ED-A11B-3A707B1EE0F6}" type="pres">
       <dgm:prSet presAssocID="{59258780-DDED-42D8-A618-843D0DA931CE}" presName="composite" presStyleCnt="0"/>
@@ -13386,29 +13473,29 @@
   </dgm:ptLst>
   <dgm:cxnLst>
     <dgm:cxn modelId="{7F3450EE-B679-4F03-9A55-6B2ADEE777B5}" srcId="{3A807B43-528C-4A8E-9259-ED830935A8BF}" destId="{59258780-DDED-42D8-A618-843D0DA931CE}" srcOrd="0" destOrd="0" parTransId="{D0009D5A-179D-4229-A1F3-87240C9183DA}" sibTransId="{2942D394-0FF5-4E5D-9516-FF95FAE2D01E}"/>
+    <dgm:cxn modelId="{5EC94E18-9CBE-4A86-848F-FAAE0DEC577C}" type="presOf" srcId="{B563EB10-4369-4DAB-B068-0F8C88EA7840}" destId="{8E2CCD0B-42AB-45AE-9467-E5453E96BE85}" srcOrd="0" destOrd="0" presId="urn:microsoft.com/office/officeart/2005/8/layout/chevron2"/>
     <dgm:cxn modelId="{8A724ED1-6177-4FB0-937D-33360402D95F}" srcId="{3A807B43-528C-4A8E-9259-ED830935A8BF}" destId="{C9402005-F479-4236-80C3-F7BCE889479E}" srcOrd="2" destOrd="0" parTransId="{763C4F43-4149-4C85-8ADA-EFEA38C5B58C}" sibTransId="{1A512BF6-F2CF-4377-AF08-D505C9CFAFAA}"/>
-    <dgm:cxn modelId="{6EB0B5F6-088E-4548-BD33-AC85A367DF41}" type="presOf" srcId="{3A807B43-528C-4A8E-9259-ED830935A8BF}" destId="{A047D5ED-D0B3-4799-B8DE-E8224CB8322F}" srcOrd="0" destOrd="0" presId="urn:microsoft.com/office/officeart/2005/8/layout/chevron2"/>
     <dgm:cxn modelId="{009A16D7-9972-4ED2-A835-31F13457A326}" srcId="{3A807B43-528C-4A8E-9259-ED830935A8BF}" destId="{F48AAA48-6DBF-42CB-A02E-A8473244B40E}" srcOrd="1" destOrd="0" parTransId="{5BED9790-9C15-4567-8052-6B0D51E5D951}" sibTransId="{8538000D-71DB-4A73-853B-A106D743577B}"/>
     <dgm:cxn modelId="{273F2F28-0500-4C9F-A6F4-F05AD2D17C99}" srcId="{F48AAA48-6DBF-42CB-A02E-A8473244B40E}" destId="{BDDF3AB7-5416-471D-A220-0D63FBF4B14C}" srcOrd="0" destOrd="0" parTransId="{3D27BE43-0C92-4374-BB9C-978896D20497}" sibTransId="{1CE36F6F-0415-41A4-B75D-C229D4E6B09C}"/>
-    <dgm:cxn modelId="{5C4E1815-202C-44FD-B9AD-C9DC850FE249}" type="presOf" srcId="{F48AAA48-6DBF-42CB-A02E-A8473244B40E}" destId="{3289479A-4DF2-4046-B177-748B6D45680D}" srcOrd="0" destOrd="0" presId="urn:microsoft.com/office/officeart/2005/8/layout/chevron2"/>
-    <dgm:cxn modelId="{F8CC8C89-3574-4EF2-B67A-852EE8FC7CA9}" type="presOf" srcId="{BDDF3AB7-5416-471D-A220-0D63FBF4B14C}" destId="{97C5E629-B880-429C-875F-73194E73F26E}" srcOrd="0" destOrd="0" presId="urn:microsoft.com/office/officeart/2005/8/layout/chevron2"/>
-    <dgm:cxn modelId="{424CE0E3-032F-4A99-96AC-A3DFBF853DCD}" type="presOf" srcId="{B563EB10-4369-4DAB-B068-0F8C88EA7840}" destId="{8E2CCD0B-42AB-45AE-9467-E5453E96BE85}" srcOrd="0" destOrd="0" presId="urn:microsoft.com/office/officeart/2005/8/layout/chevron2"/>
-    <dgm:cxn modelId="{6BD0AC3A-509C-40B0-A3BB-AE8F38F2D4FB}" type="presOf" srcId="{D45CC6BC-977F-4BA4-BF91-65DCF30FB6D4}" destId="{AC761CC8-440E-4113-9196-C95173FDE21F}" srcOrd="0" destOrd="0" presId="urn:microsoft.com/office/officeart/2005/8/layout/chevron2"/>
-    <dgm:cxn modelId="{CFC66A26-75AF-4853-956C-1796A594B0F5}" type="presOf" srcId="{59258780-DDED-42D8-A618-843D0DA931CE}" destId="{19F4F390-F1FA-493F-94C3-BB588BA22872}" srcOrd="0" destOrd="0" presId="urn:microsoft.com/office/officeart/2005/8/layout/chevron2"/>
+    <dgm:cxn modelId="{85952809-80BC-467E-B7DF-97899B9E6060}" type="presOf" srcId="{F48AAA48-6DBF-42CB-A02E-A8473244B40E}" destId="{3289479A-4DF2-4046-B177-748B6D45680D}" srcOrd="0" destOrd="0" presId="urn:microsoft.com/office/officeart/2005/8/layout/chevron2"/>
+    <dgm:cxn modelId="{11E48DD7-BE10-4D30-9FAE-75A9BAEA79EB}" type="presOf" srcId="{BDDF3AB7-5416-471D-A220-0D63FBF4B14C}" destId="{97C5E629-B880-429C-875F-73194E73F26E}" srcOrd="0" destOrd="0" presId="urn:microsoft.com/office/officeart/2005/8/layout/chevron2"/>
+    <dgm:cxn modelId="{B01FFC07-D8F3-47E4-B9B9-6157673BB8B0}" type="presOf" srcId="{3A807B43-528C-4A8E-9259-ED830935A8BF}" destId="{A047D5ED-D0B3-4799-B8DE-E8224CB8322F}" srcOrd="0" destOrd="0" presId="urn:microsoft.com/office/officeart/2005/8/layout/chevron2"/>
+    <dgm:cxn modelId="{2BFEDE91-0EA9-43D7-B1C2-7EBA509EC943}" type="presOf" srcId="{59258780-DDED-42D8-A618-843D0DA931CE}" destId="{19F4F390-F1FA-493F-94C3-BB588BA22872}" srcOrd="0" destOrd="0" presId="urn:microsoft.com/office/officeart/2005/8/layout/chevron2"/>
+    <dgm:cxn modelId="{50FE3166-29DD-4ACD-9E3C-B91B5938D89C}" type="presOf" srcId="{D45CC6BC-977F-4BA4-BF91-65DCF30FB6D4}" destId="{AC761CC8-440E-4113-9196-C95173FDE21F}" srcOrd="0" destOrd="0" presId="urn:microsoft.com/office/officeart/2005/8/layout/chevron2"/>
     <dgm:cxn modelId="{7658C751-5D5F-4B0D-9AD8-8E31BC959E6A}" srcId="{59258780-DDED-42D8-A618-843D0DA931CE}" destId="{B563EB10-4369-4DAB-B068-0F8C88EA7840}" srcOrd="0" destOrd="0" parTransId="{526EAC97-FD56-4AB5-B422-D43120AC7635}" sibTransId="{842AD55C-C2A6-4572-80BD-F32F5C20A26B}"/>
     <dgm:cxn modelId="{FE02A317-40DC-4426-B1FD-3941C8CC30C8}" srcId="{C9402005-F479-4236-80C3-F7BCE889479E}" destId="{D45CC6BC-977F-4BA4-BF91-65DCF30FB6D4}" srcOrd="0" destOrd="0" parTransId="{C7D28F4E-3ED6-4BD3-A6ED-061D7D68300A}" sibTransId="{98B828D0-0A5A-442C-B55F-C08E95AA7058}"/>
-    <dgm:cxn modelId="{C853D710-DAC3-4480-B571-FDF6AF55C01C}" type="presOf" srcId="{C9402005-F479-4236-80C3-F7BCE889479E}" destId="{A3CFB780-31D5-4ADF-8C76-27CF26FE35AA}" srcOrd="0" destOrd="0" presId="urn:microsoft.com/office/officeart/2005/8/layout/chevron2"/>
-    <dgm:cxn modelId="{17F2D2D2-D1F4-4A79-A783-5C90239A161A}" type="presParOf" srcId="{A047D5ED-D0B3-4799-B8DE-E8224CB8322F}" destId="{78F61503-EE92-45ED-A11B-3A707B1EE0F6}" srcOrd="0" destOrd="0" presId="urn:microsoft.com/office/officeart/2005/8/layout/chevron2"/>
-    <dgm:cxn modelId="{A9D60E2F-5FE6-4017-829F-923A389E0BC1}" type="presParOf" srcId="{78F61503-EE92-45ED-A11B-3A707B1EE0F6}" destId="{19F4F390-F1FA-493F-94C3-BB588BA22872}" srcOrd="0" destOrd="0" presId="urn:microsoft.com/office/officeart/2005/8/layout/chevron2"/>
-    <dgm:cxn modelId="{91657F34-ABDB-46EC-B26F-E0BA8306795F}" type="presParOf" srcId="{78F61503-EE92-45ED-A11B-3A707B1EE0F6}" destId="{8E2CCD0B-42AB-45AE-9467-E5453E96BE85}" srcOrd="1" destOrd="0" presId="urn:microsoft.com/office/officeart/2005/8/layout/chevron2"/>
-    <dgm:cxn modelId="{4DAF8EC4-E64C-4190-85CC-40B96E07DC2F}" type="presParOf" srcId="{A047D5ED-D0B3-4799-B8DE-E8224CB8322F}" destId="{D5012BFF-69EA-4D8B-B26E-EE59DB94966A}" srcOrd="1" destOrd="0" presId="urn:microsoft.com/office/officeart/2005/8/layout/chevron2"/>
-    <dgm:cxn modelId="{290EA1C0-8E63-4548-B918-23227A5CB9C3}" type="presParOf" srcId="{A047D5ED-D0B3-4799-B8DE-E8224CB8322F}" destId="{5518E7A5-E97A-4FD7-9137-2C08570CADD7}" srcOrd="2" destOrd="0" presId="urn:microsoft.com/office/officeart/2005/8/layout/chevron2"/>
-    <dgm:cxn modelId="{D68BF84D-397F-4F41-AF92-0300A64AC385}" type="presParOf" srcId="{5518E7A5-E97A-4FD7-9137-2C08570CADD7}" destId="{3289479A-4DF2-4046-B177-748B6D45680D}" srcOrd="0" destOrd="0" presId="urn:microsoft.com/office/officeart/2005/8/layout/chevron2"/>
-    <dgm:cxn modelId="{DFDDC3ED-5998-479F-92D9-D0B56A94F98B}" type="presParOf" srcId="{5518E7A5-E97A-4FD7-9137-2C08570CADD7}" destId="{97C5E629-B880-429C-875F-73194E73F26E}" srcOrd="1" destOrd="0" presId="urn:microsoft.com/office/officeart/2005/8/layout/chevron2"/>
-    <dgm:cxn modelId="{C2338905-3A8D-4263-8D74-37D93CC71FA8}" type="presParOf" srcId="{A047D5ED-D0B3-4799-B8DE-E8224CB8322F}" destId="{2717613C-98DA-4459-861D-040AF5863CAC}" srcOrd="3" destOrd="0" presId="urn:microsoft.com/office/officeart/2005/8/layout/chevron2"/>
-    <dgm:cxn modelId="{1946FE5E-9775-4032-B006-B39F87933CE2}" type="presParOf" srcId="{A047D5ED-D0B3-4799-B8DE-E8224CB8322F}" destId="{970A78BF-4489-4F56-84B6-EC2B905F3A32}" srcOrd="4" destOrd="0" presId="urn:microsoft.com/office/officeart/2005/8/layout/chevron2"/>
-    <dgm:cxn modelId="{81F3BEB1-E03D-423F-A81F-2A2CE93B731B}" type="presParOf" srcId="{970A78BF-4489-4F56-84B6-EC2B905F3A32}" destId="{A3CFB780-31D5-4ADF-8C76-27CF26FE35AA}" srcOrd="0" destOrd="0" presId="urn:microsoft.com/office/officeart/2005/8/layout/chevron2"/>
-    <dgm:cxn modelId="{DB136433-0F96-4063-B50F-0E2D0F2B1AC9}" type="presParOf" srcId="{970A78BF-4489-4F56-84B6-EC2B905F3A32}" destId="{AC761CC8-440E-4113-9196-C95173FDE21F}" srcOrd="1" destOrd="0" presId="urn:microsoft.com/office/officeart/2005/8/layout/chevron2"/>
+    <dgm:cxn modelId="{3DBE4E37-B502-4E7F-B765-1D05516423F3}" type="presOf" srcId="{C9402005-F479-4236-80C3-F7BCE889479E}" destId="{A3CFB780-31D5-4ADF-8C76-27CF26FE35AA}" srcOrd="0" destOrd="0" presId="urn:microsoft.com/office/officeart/2005/8/layout/chevron2"/>
+    <dgm:cxn modelId="{320B3B4C-0382-4183-8E0B-C82F409D2A4C}" type="presParOf" srcId="{A047D5ED-D0B3-4799-B8DE-E8224CB8322F}" destId="{78F61503-EE92-45ED-A11B-3A707B1EE0F6}" srcOrd="0" destOrd="0" presId="urn:microsoft.com/office/officeart/2005/8/layout/chevron2"/>
+    <dgm:cxn modelId="{053A483A-9FCC-4536-A529-AD8CE3F3E7F6}" type="presParOf" srcId="{78F61503-EE92-45ED-A11B-3A707B1EE0F6}" destId="{19F4F390-F1FA-493F-94C3-BB588BA22872}" srcOrd="0" destOrd="0" presId="urn:microsoft.com/office/officeart/2005/8/layout/chevron2"/>
+    <dgm:cxn modelId="{AB1439E2-174B-4DF7-A693-190F82F51E0B}" type="presParOf" srcId="{78F61503-EE92-45ED-A11B-3A707B1EE0F6}" destId="{8E2CCD0B-42AB-45AE-9467-E5453E96BE85}" srcOrd="1" destOrd="0" presId="urn:microsoft.com/office/officeart/2005/8/layout/chevron2"/>
+    <dgm:cxn modelId="{4DFFB8C0-70DF-4F68-BD4A-62E2C1CD831C}" type="presParOf" srcId="{A047D5ED-D0B3-4799-B8DE-E8224CB8322F}" destId="{D5012BFF-69EA-4D8B-B26E-EE59DB94966A}" srcOrd="1" destOrd="0" presId="urn:microsoft.com/office/officeart/2005/8/layout/chevron2"/>
+    <dgm:cxn modelId="{E282BB84-F961-4010-9DBA-FA69C98ACEE3}" type="presParOf" srcId="{A047D5ED-D0B3-4799-B8DE-E8224CB8322F}" destId="{5518E7A5-E97A-4FD7-9137-2C08570CADD7}" srcOrd="2" destOrd="0" presId="urn:microsoft.com/office/officeart/2005/8/layout/chevron2"/>
+    <dgm:cxn modelId="{BEE20144-0F16-4A3C-A2C8-7CA5B7A76115}" type="presParOf" srcId="{5518E7A5-E97A-4FD7-9137-2C08570CADD7}" destId="{3289479A-4DF2-4046-B177-748B6D45680D}" srcOrd="0" destOrd="0" presId="urn:microsoft.com/office/officeart/2005/8/layout/chevron2"/>
+    <dgm:cxn modelId="{F3DA46D1-5905-4353-8B24-D3DEB240F190}" type="presParOf" srcId="{5518E7A5-E97A-4FD7-9137-2C08570CADD7}" destId="{97C5E629-B880-429C-875F-73194E73F26E}" srcOrd="1" destOrd="0" presId="urn:microsoft.com/office/officeart/2005/8/layout/chevron2"/>
+    <dgm:cxn modelId="{D4BE84DF-443D-430B-8B74-098F840C0D71}" type="presParOf" srcId="{A047D5ED-D0B3-4799-B8DE-E8224CB8322F}" destId="{2717613C-98DA-4459-861D-040AF5863CAC}" srcOrd="3" destOrd="0" presId="urn:microsoft.com/office/officeart/2005/8/layout/chevron2"/>
+    <dgm:cxn modelId="{E84645F5-6149-4EDC-8F18-AC974B2BAF05}" type="presParOf" srcId="{A047D5ED-D0B3-4799-B8DE-E8224CB8322F}" destId="{970A78BF-4489-4F56-84B6-EC2B905F3A32}" srcOrd="4" destOrd="0" presId="urn:microsoft.com/office/officeart/2005/8/layout/chevron2"/>
+    <dgm:cxn modelId="{B839617F-B49C-4C29-AE9B-10C3A00C07E2}" type="presParOf" srcId="{970A78BF-4489-4F56-84B6-EC2B905F3A32}" destId="{A3CFB780-31D5-4ADF-8C76-27CF26FE35AA}" srcOrd="0" destOrd="0" presId="urn:microsoft.com/office/officeart/2005/8/layout/chevron2"/>
+    <dgm:cxn modelId="{50E31901-2F0E-493A-A202-150FEED477ED}" type="presParOf" srcId="{970A78BF-4489-4F56-84B6-EC2B905F3A32}" destId="{AC761CC8-440E-4113-9196-C95173FDE21F}" srcOrd="1" destOrd="0" presId="urn:microsoft.com/office/officeart/2005/8/layout/chevron2"/>
   </dgm:cxnLst>
   <dgm:bg/>
   <dgm:whole/>
@@ -13659,6 +13746,13 @@
         </dgm:presLayoutVars>
       </dgm:prSet>
       <dgm:spPr/>
+      <dgm:t>
+        <a:bodyPr/>
+        <a:lstStyle/>
+        <a:p>
+          <a:endParaRPr lang="fr-FR"/>
+        </a:p>
+      </dgm:t>
     </dgm:pt>
     <dgm:pt modelId="{78F61503-EE92-45ED-A11B-3A707B1EE0F6}" type="pres">
       <dgm:prSet presAssocID="{59258780-DDED-42D8-A618-843D0DA931CE}" presName="composite" presStyleCnt="0"/>
@@ -13777,28 +13871,28 @@
   <dgm:cxnLst>
     <dgm:cxn modelId="{7F3450EE-B679-4F03-9A55-6B2ADEE777B5}" srcId="{3A807B43-528C-4A8E-9259-ED830935A8BF}" destId="{59258780-DDED-42D8-A618-843D0DA931CE}" srcOrd="0" destOrd="0" parTransId="{D0009D5A-179D-4229-A1F3-87240C9183DA}" sibTransId="{2942D394-0FF5-4E5D-9516-FF95FAE2D01E}"/>
     <dgm:cxn modelId="{8A724ED1-6177-4FB0-937D-33360402D95F}" srcId="{3A807B43-528C-4A8E-9259-ED830935A8BF}" destId="{C9402005-F479-4236-80C3-F7BCE889479E}" srcOrd="2" destOrd="0" parTransId="{763C4F43-4149-4C85-8ADA-EFEA38C5B58C}" sibTransId="{1A512BF6-F2CF-4377-AF08-D505C9CFAFAA}"/>
+    <dgm:cxn modelId="{883D84D4-7167-4A34-8C26-A1950D439B5D}" type="presOf" srcId="{C9402005-F479-4236-80C3-F7BCE889479E}" destId="{A3CFB780-31D5-4ADF-8C76-27CF26FE35AA}" srcOrd="0" destOrd="0" presId="urn:microsoft.com/office/officeart/2005/8/layout/chevron2"/>
+    <dgm:cxn modelId="{DBA58070-46FB-422D-A6BF-400252898808}" type="presOf" srcId="{B563EB10-4369-4DAB-B068-0F8C88EA7840}" destId="{8E2CCD0B-42AB-45AE-9467-E5453E96BE85}" srcOrd="0" destOrd="0" presId="urn:microsoft.com/office/officeart/2005/8/layout/chevron2"/>
+    <dgm:cxn modelId="{A5EB5D13-577E-433A-BBCC-81F02499EE33}" type="presOf" srcId="{F48AAA48-6DBF-42CB-A02E-A8473244B40E}" destId="{3289479A-4DF2-4046-B177-748B6D45680D}" srcOrd="0" destOrd="0" presId="urn:microsoft.com/office/officeart/2005/8/layout/chevron2"/>
     <dgm:cxn modelId="{009A16D7-9972-4ED2-A835-31F13457A326}" srcId="{3A807B43-528C-4A8E-9259-ED830935A8BF}" destId="{F48AAA48-6DBF-42CB-A02E-A8473244B40E}" srcOrd="1" destOrd="0" parTransId="{5BED9790-9C15-4567-8052-6B0D51E5D951}" sibTransId="{8538000D-71DB-4A73-853B-A106D743577B}"/>
-    <dgm:cxn modelId="{5FDCD5BF-5085-4461-AFED-9F5C3C92DFC4}" type="presOf" srcId="{3A807B43-528C-4A8E-9259-ED830935A8BF}" destId="{A047D5ED-D0B3-4799-B8DE-E8224CB8322F}" srcOrd="0" destOrd="0" presId="urn:microsoft.com/office/officeart/2005/8/layout/chevron2"/>
     <dgm:cxn modelId="{273F2F28-0500-4C9F-A6F4-F05AD2D17C99}" srcId="{F48AAA48-6DBF-42CB-A02E-A8473244B40E}" destId="{BDDF3AB7-5416-471D-A220-0D63FBF4B14C}" srcOrd="0" destOrd="0" parTransId="{3D27BE43-0C92-4374-BB9C-978896D20497}" sibTransId="{1CE36F6F-0415-41A4-B75D-C229D4E6B09C}"/>
-    <dgm:cxn modelId="{F0D36D43-B235-4727-BCBC-431280390CC0}" type="presOf" srcId="{59258780-DDED-42D8-A618-843D0DA931CE}" destId="{19F4F390-F1FA-493F-94C3-BB588BA22872}" srcOrd="0" destOrd="0" presId="urn:microsoft.com/office/officeart/2005/8/layout/chevron2"/>
-    <dgm:cxn modelId="{2C304A9E-9E7F-4A0C-A546-838F28FA55B6}" type="presOf" srcId="{F48AAA48-6DBF-42CB-A02E-A8473244B40E}" destId="{3289479A-4DF2-4046-B177-748B6D45680D}" srcOrd="0" destOrd="0" presId="urn:microsoft.com/office/officeart/2005/8/layout/chevron2"/>
-    <dgm:cxn modelId="{AE135B3D-F3D5-4B07-BCAA-F148326037EC}" type="presOf" srcId="{BDDF3AB7-5416-471D-A220-0D63FBF4B14C}" destId="{97C5E629-B880-429C-875F-73194E73F26E}" srcOrd="0" destOrd="0" presId="urn:microsoft.com/office/officeart/2005/8/layout/chevron2"/>
-    <dgm:cxn modelId="{B23792EE-42DA-4B09-AD8F-6493CE4E6523}" type="presOf" srcId="{B563EB10-4369-4DAB-B068-0F8C88EA7840}" destId="{8E2CCD0B-42AB-45AE-9467-E5453E96BE85}" srcOrd="0" destOrd="0" presId="urn:microsoft.com/office/officeart/2005/8/layout/chevron2"/>
+    <dgm:cxn modelId="{CC178F4F-A34F-460E-820C-956197F3B54C}" type="presOf" srcId="{59258780-DDED-42D8-A618-843D0DA931CE}" destId="{19F4F390-F1FA-493F-94C3-BB588BA22872}" srcOrd="0" destOrd="0" presId="urn:microsoft.com/office/officeart/2005/8/layout/chevron2"/>
+    <dgm:cxn modelId="{8C56E265-8D4B-4745-8803-AAED42BD58D8}" type="presOf" srcId="{3A807B43-528C-4A8E-9259-ED830935A8BF}" destId="{A047D5ED-D0B3-4799-B8DE-E8224CB8322F}" srcOrd="0" destOrd="0" presId="urn:microsoft.com/office/officeart/2005/8/layout/chevron2"/>
+    <dgm:cxn modelId="{785B1094-AD15-410F-85F7-FBFB14B8A620}" type="presOf" srcId="{D45CC6BC-977F-4BA4-BF91-65DCF30FB6D4}" destId="{AC761CC8-440E-4113-9196-C95173FDE21F}" srcOrd="0" destOrd="0" presId="urn:microsoft.com/office/officeart/2005/8/layout/chevron2"/>
     <dgm:cxn modelId="{7658C751-5D5F-4B0D-9AD8-8E31BC959E6A}" srcId="{59258780-DDED-42D8-A618-843D0DA931CE}" destId="{B563EB10-4369-4DAB-B068-0F8C88EA7840}" srcOrd="0" destOrd="0" parTransId="{526EAC97-FD56-4AB5-B422-D43120AC7635}" sibTransId="{842AD55C-C2A6-4572-80BD-F32F5C20A26B}"/>
-    <dgm:cxn modelId="{B8C70727-1A91-4076-A338-09369A2A0B45}" type="presOf" srcId="{C9402005-F479-4236-80C3-F7BCE889479E}" destId="{A3CFB780-31D5-4ADF-8C76-27CF26FE35AA}" srcOrd="0" destOrd="0" presId="urn:microsoft.com/office/officeart/2005/8/layout/chevron2"/>
     <dgm:cxn modelId="{FE02A317-40DC-4426-B1FD-3941C8CC30C8}" srcId="{C9402005-F479-4236-80C3-F7BCE889479E}" destId="{D45CC6BC-977F-4BA4-BF91-65DCF30FB6D4}" srcOrd="0" destOrd="0" parTransId="{C7D28F4E-3ED6-4BD3-A6ED-061D7D68300A}" sibTransId="{98B828D0-0A5A-442C-B55F-C08E95AA7058}"/>
-    <dgm:cxn modelId="{63DE1E2F-0CB7-4242-80B0-B53D892E3EFA}" type="presOf" srcId="{D45CC6BC-977F-4BA4-BF91-65DCF30FB6D4}" destId="{AC761CC8-440E-4113-9196-C95173FDE21F}" srcOrd="0" destOrd="0" presId="urn:microsoft.com/office/officeart/2005/8/layout/chevron2"/>
-    <dgm:cxn modelId="{DC7B72AB-6982-48FE-9F44-F807EAF923BE}" type="presParOf" srcId="{A047D5ED-D0B3-4799-B8DE-E8224CB8322F}" destId="{78F61503-EE92-45ED-A11B-3A707B1EE0F6}" srcOrd="0" destOrd="0" presId="urn:microsoft.com/office/officeart/2005/8/layout/chevron2"/>
-    <dgm:cxn modelId="{B8924D8A-E684-44B0-95D1-782965131438}" type="presParOf" srcId="{78F61503-EE92-45ED-A11B-3A707B1EE0F6}" destId="{19F4F390-F1FA-493F-94C3-BB588BA22872}" srcOrd="0" destOrd="0" presId="urn:microsoft.com/office/officeart/2005/8/layout/chevron2"/>
-    <dgm:cxn modelId="{D636FB87-897F-4682-84AB-EB3AAB9B8642}" type="presParOf" srcId="{78F61503-EE92-45ED-A11B-3A707B1EE0F6}" destId="{8E2CCD0B-42AB-45AE-9467-E5453E96BE85}" srcOrd="1" destOrd="0" presId="urn:microsoft.com/office/officeart/2005/8/layout/chevron2"/>
-    <dgm:cxn modelId="{85B658BE-89E7-4272-B49A-B63BECC9C6C4}" type="presParOf" srcId="{A047D5ED-D0B3-4799-B8DE-E8224CB8322F}" destId="{D5012BFF-69EA-4D8B-B26E-EE59DB94966A}" srcOrd="1" destOrd="0" presId="urn:microsoft.com/office/officeart/2005/8/layout/chevron2"/>
-    <dgm:cxn modelId="{9701DB71-3010-466D-92E8-4D01591138FA}" type="presParOf" srcId="{A047D5ED-D0B3-4799-B8DE-E8224CB8322F}" destId="{5518E7A5-E97A-4FD7-9137-2C08570CADD7}" srcOrd="2" destOrd="0" presId="urn:microsoft.com/office/officeart/2005/8/layout/chevron2"/>
-    <dgm:cxn modelId="{7F109AA1-1690-4360-BFAA-33D2720C3C83}" type="presParOf" srcId="{5518E7A5-E97A-4FD7-9137-2C08570CADD7}" destId="{3289479A-4DF2-4046-B177-748B6D45680D}" srcOrd="0" destOrd="0" presId="urn:microsoft.com/office/officeart/2005/8/layout/chevron2"/>
-    <dgm:cxn modelId="{C830AEA0-6ECC-4CF9-8F6E-9DFE39EEB795}" type="presParOf" srcId="{5518E7A5-E97A-4FD7-9137-2C08570CADD7}" destId="{97C5E629-B880-429C-875F-73194E73F26E}" srcOrd="1" destOrd="0" presId="urn:microsoft.com/office/officeart/2005/8/layout/chevron2"/>
-    <dgm:cxn modelId="{3DE8F75E-F73A-4210-8D08-5B1139B2ADE2}" type="presParOf" srcId="{A047D5ED-D0B3-4799-B8DE-E8224CB8322F}" destId="{2717613C-98DA-4459-861D-040AF5863CAC}" srcOrd="3" destOrd="0" presId="urn:microsoft.com/office/officeart/2005/8/layout/chevron2"/>
-    <dgm:cxn modelId="{829DA2E2-3AC1-4B96-B35A-27649A92A8CF}" type="presParOf" srcId="{A047D5ED-D0B3-4799-B8DE-E8224CB8322F}" destId="{970A78BF-4489-4F56-84B6-EC2B905F3A32}" srcOrd="4" destOrd="0" presId="urn:microsoft.com/office/officeart/2005/8/layout/chevron2"/>
-    <dgm:cxn modelId="{82606EB4-09A6-4A2D-BE55-3C45EC682976}" type="presParOf" srcId="{970A78BF-4489-4F56-84B6-EC2B905F3A32}" destId="{A3CFB780-31D5-4ADF-8C76-27CF26FE35AA}" srcOrd="0" destOrd="0" presId="urn:microsoft.com/office/officeart/2005/8/layout/chevron2"/>
-    <dgm:cxn modelId="{F0C1ACDE-618D-4A15-898E-8218268A11EE}" type="presParOf" srcId="{970A78BF-4489-4F56-84B6-EC2B905F3A32}" destId="{AC761CC8-440E-4113-9196-C95173FDE21F}" srcOrd="1" destOrd="0" presId="urn:microsoft.com/office/officeart/2005/8/layout/chevron2"/>
+    <dgm:cxn modelId="{5AE44092-7943-4890-A60A-E3D872E40F15}" type="presOf" srcId="{BDDF3AB7-5416-471D-A220-0D63FBF4B14C}" destId="{97C5E629-B880-429C-875F-73194E73F26E}" srcOrd="0" destOrd="0" presId="urn:microsoft.com/office/officeart/2005/8/layout/chevron2"/>
+    <dgm:cxn modelId="{C1EE9CC5-0477-4BC5-BBEF-5DD700704D69}" type="presParOf" srcId="{A047D5ED-D0B3-4799-B8DE-E8224CB8322F}" destId="{78F61503-EE92-45ED-A11B-3A707B1EE0F6}" srcOrd="0" destOrd="0" presId="urn:microsoft.com/office/officeart/2005/8/layout/chevron2"/>
+    <dgm:cxn modelId="{24AA0082-B523-419E-9B07-832C39282DC2}" type="presParOf" srcId="{78F61503-EE92-45ED-A11B-3A707B1EE0F6}" destId="{19F4F390-F1FA-493F-94C3-BB588BA22872}" srcOrd="0" destOrd="0" presId="urn:microsoft.com/office/officeart/2005/8/layout/chevron2"/>
+    <dgm:cxn modelId="{2EDB0AA7-6899-4864-9846-938856515A62}" type="presParOf" srcId="{78F61503-EE92-45ED-A11B-3A707B1EE0F6}" destId="{8E2CCD0B-42AB-45AE-9467-E5453E96BE85}" srcOrd="1" destOrd="0" presId="urn:microsoft.com/office/officeart/2005/8/layout/chevron2"/>
+    <dgm:cxn modelId="{5AB78AA9-D63A-4F99-BAA5-5FE92DB2539B}" type="presParOf" srcId="{A047D5ED-D0B3-4799-B8DE-E8224CB8322F}" destId="{D5012BFF-69EA-4D8B-B26E-EE59DB94966A}" srcOrd="1" destOrd="0" presId="urn:microsoft.com/office/officeart/2005/8/layout/chevron2"/>
+    <dgm:cxn modelId="{088C9A18-C210-49F2-A27E-42C0D376D209}" type="presParOf" srcId="{A047D5ED-D0B3-4799-B8DE-E8224CB8322F}" destId="{5518E7A5-E97A-4FD7-9137-2C08570CADD7}" srcOrd="2" destOrd="0" presId="urn:microsoft.com/office/officeart/2005/8/layout/chevron2"/>
+    <dgm:cxn modelId="{3C33FA05-F703-4522-A244-BBD501CFF250}" type="presParOf" srcId="{5518E7A5-E97A-4FD7-9137-2C08570CADD7}" destId="{3289479A-4DF2-4046-B177-748B6D45680D}" srcOrd="0" destOrd="0" presId="urn:microsoft.com/office/officeart/2005/8/layout/chevron2"/>
+    <dgm:cxn modelId="{0863F170-9054-4AB9-98DD-0B78360E752F}" type="presParOf" srcId="{5518E7A5-E97A-4FD7-9137-2C08570CADD7}" destId="{97C5E629-B880-429C-875F-73194E73F26E}" srcOrd="1" destOrd="0" presId="urn:microsoft.com/office/officeart/2005/8/layout/chevron2"/>
+    <dgm:cxn modelId="{830362E7-330A-4E8C-907B-3B924317028D}" type="presParOf" srcId="{A047D5ED-D0B3-4799-B8DE-E8224CB8322F}" destId="{2717613C-98DA-4459-861D-040AF5863CAC}" srcOrd="3" destOrd="0" presId="urn:microsoft.com/office/officeart/2005/8/layout/chevron2"/>
+    <dgm:cxn modelId="{BE158A8A-CF6B-48D6-B482-3ABFE5B7BFA3}" type="presParOf" srcId="{A047D5ED-D0B3-4799-B8DE-E8224CB8322F}" destId="{970A78BF-4489-4F56-84B6-EC2B905F3A32}" srcOrd="4" destOrd="0" presId="urn:microsoft.com/office/officeart/2005/8/layout/chevron2"/>
+    <dgm:cxn modelId="{A50461DE-D88A-4D27-B1F6-A51C98B033C4}" type="presParOf" srcId="{970A78BF-4489-4F56-84B6-EC2B905F3A32}" destId="{A3CFB780-31D5-4ADF-8C76-27CF26FE35AA}" srcOrd="0" destOrd="0" presId="urn:microsoft.com/office/officeart/2005/8/layout/chevron2"/>
+    <dgm:cxn modelId="{52B53D63-2A77-4524-8837-907A48B77F2A}" type="presParOf" srcId="{970A78BF-4489-4F56-84B6-EC2B905F3A32}" destId="{AC761CC8-440E-4113-9196-C95173FDE21F}" srcOrd="1" destOrd="0" presId="urn:microsoft.com/office/officeart/2005/8/layout/chevron2"/>
   </dgm:cxnLst>
   <dgm:bg/>
   <dgm:whole/>
@@ -14037,14 +14131,35 @@
           <a:avLst/>
         </a:prstGeom>
       </dgm:spPr>
+      <dgm:t>
+        <a:bodyPr/>
+        <a:lstStyle/>
+        <a:p>
+          <a:endParaRPr lang="fr-FR"/>
+        </a:p>
+      </dgm:t>
     </dgm:pt>
     <dgm:pt modelId="{1DCCFDB2-8036-475C-9C93-611B971126C9}" type="pres">
       <dgm:prSet presAssocID="{A485C97C-CC9F-4876-9141-E48511854859}" presName="sibTrans" presStyleLbl="sibTrans2D1" presStyleIdx="0" presStyleCnt="4"/>
       <dgm:spPr/>
+      <dgm:t>
+        <a:bodyPr/>
+        <a:lstStyle/>
+        <a:p>
+          <a:endParaRPr lang="fr-FR"/>
+        </a:p>
+      </dgm:t>
     </dgm:pt>
     <dgm:pt modelId="{2C403FA1-0A32-4F29-8F99-2864C3C78CFB}" type="pres">
       <dgm:prSet presAssocID="{A485C97C-CC9F-4876-9141-E48511854859}" presName="connectorText" presStyleLbl="sibTrans2D1" presStyleIdx="0" presStyleCnt="4"/>
       <dgm:spPr/>
+      <dgm:t>
+        <a:bodyPr/>
+        <a:lstStyle/>
+        <a:p>
+          <a:endParaRPr lang="fr-FR"/>
+        </a:p>
+      </dgm:t>
     </dgm:pt>
     <dgm:pt modelId="{C5085209-BF82-4145-8418-ACA56AFC60C0}" type="pres">
       <dgm:prSet presAssocID="{E79DAA73-289C-4E87-8107-43FA940740D9}" presName="node" presStyleLbl="node1" presStyleIdx="1" presStyleCnt="5">
@@ -14057,14 +14172,35 @@
           <a:avLst/>
         </a:prstGeom>
       </dgm:spPr>
+      <dgm:t>
+        <a:bodyPr/>
+        <a:lstStyle/>
+        <a:p>
+          <a:endParaRPr lang="fr-FR"/>
+        </a:p>
+      </dgm:t>
     </dgm:pt>
     <dgm:pt modelId="{5AF4C998-A2AC-4BF9-8C85-5C44AD83BB31}" type="pres">
       <dgm:prSet presAssocID="{492A372B-025B-41A4-B60B-DA6F044D17A1}" presName="sibTrans" presStyleLbl="sibTrans2D1" presStyleIdx="1" presStyleCnt="4"/>
       <dgm:spPr/>
+      <dgm:t>
+        <a:bodyPr/>
+        <a:lstStyle/>
+        <a:p>
+          <a:endParaRPr lang="fr-FR"/>
+        </a:p>
+      </dgm:t>
     </dgm:pt>
     <dgm:pt modelId="{F3B63B2D-D0BA-4511-A945-03CD5F7B23AE}" type="pres">
       <dgm:prSet presAssocID="{492A372B-025B-41A4-B60B-DA6F044D17A1}" presName="connectorText" presStyleLbl="sibTrans2D1" presStyleIdx="1" presStyleCnt="4"/>
       <dgm:spPr/>
+      <dgm:t>
+        <a:bodyPr/>
+        <a:lstStyle/>
+        <a:p>
+          <a:endParaRPr lang="fr-FR"/>
+        </a:p>
+      </dgm:t>
     </dgm:pt>
     <dgm:pt modelId="{CF49031E-E3EA-4F72-8ACA-3AEE81320C2D}" type="pres">
       <dgm:prSet presAssocID="{4CF577FE-6D58-4853-AFE1-668C04E72C65}" presName="node" presStyleLbl="node1" presStyleIdx="2" presStyleCnt="5">
@@ -14077,14 +14213,35 @@
           <a:avLst/>
         </a:prstGeom>
       </dgm:spPr>
+      <dgm:t>
+        <a:bodyPr/>
+        <a:lstStyle/>
+        <a:p>
+          <a:endParaRPr lang="fr-FR"/>
+        </a:p>
+      </dgm:t>
     </dgm:pt>
     <dgm:pt modelId="{905F8254-D689-4D08-BD0B-68A071A3F5D0}" type="pres">
       <dgm:prSet presAssocID="{BF78EA5D-CCBE-488A-963B-334DB5EA06E5}" presName="sibTrans" presStyleLbl="sibTrans2D1" presStyleIdx="2" presStyleCnt="4"/>
       <dgm:spPr/>
+      <dgm:t>
+        <a:bodyPr/>
+        <a:lstStyle/>
+        <a:p>
+          <a:endParaRPr lang="fr-FR"/>
+        </a:p>
+      </dgm:t>
     </dgm:pt>
     <dgm:pt modelId="{A5CD9B32-6BB5-4650-9855-00E264E54FF5}" type="pres">
       <dgm:prSet presAssocID="{BF78EA5D-CCBE-488A-963B-334DB5EA06E5}" presName="connectorText" presStyleLbl="sibTrans2D1" presStyleIdx="2" presStyleCnt="4"/>
       <dgm:spPr/>
+      <dgm:t>
+        <a:bodyPr/>
+        <a:lstStyle/>
+        <a:p>
+          <a:endParaRPr lang="fr-FR"/>
+        </a:p>
+      </dgm:t>
     </dgm:pt>
     <dgm:pt modelId="{077CEAF5-11B2-4888-A167-42C76AA4132D}" type="pres">
       <dgm:prSet presAssocID="{8DD6B00F-BEBA-4962-A801-2657A324A846}" presName="node" presStyleLbl="node1" presStyleIdx="3" presStyleCnt="5">
@@ -14097,14 +14254,35 @@
           <a:avLst/>
         </a:prstGeom>
       </dgm:spPr>
+      <dgm:t>
+        <a:bodyPr/>
+        <a:lstStyle/>
+        <a:p>
+          <a:endParaRPr lang="fr-FR"/>
+        </a:p>
+      </dgm:t>
     </dgm:pt>
     <dgm:pt modelId="{82CF6B5B-303A-4BFC-AD69-4F5FDDD5B94D}" type="pres">
       <dgm:prSet presAssocID="{FB348831-FBC5-47BA-88C5-B518717C95CB}" presName="sibTrans" presStyleLbl="sibTrans2D1" presStyleIdx="3" presStyleCnt="4"/>
       <dgm:spPr/>
+      <dgm:t>
+        <a:bodyPr/>
+        <a:lstStyle/>
+        <a:p>
+          <a:endParaRPr lang="fr-FR"/>
+        </a:p>
+      </dgm:t>
     </dgm:pt>
     <dgm:pt modelId="{A94F94F0-2DCE-4D68-9E8F-0F482A755FE9}" type="pres">
       <dgm:prSet presAssocID="{FB348831-FBC5-47BA-88C5-B518717C95CB}" presName="connectorText" presStyleLbl="sibTrans2D1" presStyleIdx="3" presStyleCnt="4"/>
       <dgm:spPr/>
+      <dgm:t>
+        <a:bodyPr/>
+        <a:lstStyle/>
+        <a:p>
+          <a:endParaRPr lang="fr-FR"/>
+        </a:p>
+      </dgm:t>
     </dgm:pt>
     <dgm:pt modelId="{F9D5F5FE-EC1A-4666-A7C4-B84AA334EC49}" type="pres">
       <dgm:prSet presAssocID="{E3AB80FF-4281-4DF5-8D89-30D67601661B}" presName="node" presStyleLbl="node1" presStyleIdx="4" presStyleCnt="5">
@@ -14117,41 +14295,48 @@
           <a:avLst/>
         </a:prstGeom>
       </dgm:spPr>
+      <dgm:t>
+        <a:bodyPr/>
+        <a:lstStyle/>
+        <a:p>
+          <a:endParaRPr lang="fr-FR"/>
+        </a:p>
+      </dgm:t>
     </dgm:pt>
   </dgm:ptLst>
   <dgm:cxnLst>
+    <dgm:cxn modelId="{E9E69C2C-2460-46D2-BDEF-9F528D4D404C}" type="presOf" srcId="{8DD6B00F-BEBA-4962-A801-2657A324A846}" destId="{077CEAF5-11B2-4888-A167-42C76AA4132D}" srcOrd="0" destOrd="0" presId="urn:microsoft.com/office/officeart/2005/8/layout/process1"/>
+    <dgm:cxn modelId="{23D594D7-D2B3-47E5-8F91-BA2D9D944733}" type="presOf" srcId="{A485C97C-CC9F-4876-9141-E48511854859}" destId="{2C403FA1-0A32-4F29-8F99-2864C3C78CFB}" srcOrd="1" destOrd="0" presId="urn:microsoft.com/office/officeart/2005/8/layout/process1"/>
+    <dgm:cxn modelId="{9D4D0CCE-F440-44D1-B34D-D4787EA4E828}" type="presOf" srcId="{492A372B-025B-41A4-B60B-DA6F044D17A1}" destId="{5AF4C998-A2AC-4BF9-8C85-5C44AD83BB31}" srcOrd="0" destOrd="0" presId="urn:microsoft.com/office/officeart/2005/8/layout/process1"/>
+    <dgm:cxn modelId="{6DC2F940-5631-490C-9D77-A60F51AF1375}" type="presOf" srcId="{A485C97C-CC9F-4876-9141-E48511854859}" destId="{1DCCFDB2-8036-475C-9C93-611B971126C9}" srcOrd="0" destOrd="0" presId="urn:microsoft.com/office/officeart/2005/8/layout/process1"/>
+    <dgm:cxn modelId="{20C7A3CE-B9EA-4E62-A533-2BD54C54D18E}" type="presOf" srcId="{84A3A538-FEE8-4F35-A943-72A168D36F14}" destId="{8DDF113C-D6DF-4A7F-AB91-1C1BC0954A0B}" srcOrd="0" destOrd="0" presId="urn:microsoft.com/office/officeart/2005/8/layout/process1"/>
+    <dgm:cxn modelId="{2657C6F1-FCF3-4588-82D4-6D1F8E4F83FE}" type="presOf" srcId="{4CF577FE-6D58-4853-AFE1-668C04E72C65}" destId="{CF49031E-E3EA-4F72-8ACA-3AEE81320C2D}" srcOrd="0" destOrd="0" presId="urn:microsoft.com/office/officeart/2005/8/layout/process1"/>
+    <dgm:cxn modelId="{022A107B-1E14-4F9B-BEEF-A6B551B98040}" srcId="{84A3A538-FEE8-4F35-A943-72A168D36F14}" destId="{DE011EB7-9441-42C6-8AAE-EC7C7C16DCCA}" srcOrd="0" destOrd="0" parTransId="{FFD35C28-11BA-4872-A6B6-F2398C1BF37D}" sibTransId="{A485C97C-CC9F-4876-9141-E48511854859}"/>
+    <dgm:cxn modelId="{44D1D686-6382-4766-B6A1-43A2F17B06BA}" srcId="{84A3A538-FEE8-4F35-A943-72A168D36F14}" destId="{8DD6B00F-BEBA-4962-A801-2657A324A846}" srcOrd="3" destOrd="0" parTransId="{49DE6348-54C4-48E0-B24C-433D8BFF0C23}" sibTransId="{FB348831-FBC5-47BA-88C5-B518717C95CB}"/>
+    <dgm:cxn modelId="{ECC31AC9-E865-47AA-BA15-4A5062EBC871}" srcId="{84A3A538-FEE8-4F35-A943-72A168D36F14}" destId="{E79DAA73-289C-4E87-8107-43FA940740D9}" srcOrd="1" destOrd="0" parTransId="{B4F5C605-CB9B-4103-A64A-C9C9E4C20279}" sibTransId="{492A372B-025B-41A4-B60B-DA6F044D17A1}"/>
+    <dgm:cxn modelId="{D9F006E6-C92D-4660-8193-C609B676A97A}" type="presOf" srcId="{E3AB80FF-4281-4DF5-8D89-30D67601661B}" destId="{F9D5F5FE-EC1A-4666-A7C4-B84AA334EC49}" srcOrd="0" destOrd="0" presId="urn:microsoft.com/office/officeart/2005/8/layout/process1"/>
+    <dgm:cxn modelId="{56363A55-7DCF-4E26-83E2-78FAC51B3F40}" srcId="{84A3A538-FEE8-4F35-A943-72A168D36F14}" destId="{E3AB80FF-4281-4DF5-8D89-30D67601661B}" srcOrd="4" destOrd="0" parTransId="{02AB004D-1980-45FD-A5C5-8CA402CB8F8A}" sibTransId="{9E1BB416-8A39-458F-AE5F-7D89AE9F3984}"/>
+    <dgm:cxn modelId="{0B664059-67B4-4D95-8DCD-B4B1BC649683}" type="presOf" srcId="{492A372B-025B-41A4-B60B-DA6F044D17A1}" destId="{F3B63B2D-D0BA-4511-A945-03CD5F7B23AE}" srcOrd="1" destOrd="0" presId="urn:microsoft.com/office/officeart/2005/8/layout/process1"/>
+    <dgm:cxn modelId="{224EABCF-F865-458F-ADA9-C9C189C37EC4}" type="presOf" srcId="{BF78EA5D-CCBE-488A-963B-334DB5EA06E5}" destId="{905F8254-D689-4D08-BD0B-68A071A3F5D0}" srcOrd="0" destOrd="0" presId="urn:microsoft.com/office/officeart/2005/8/layout/process1"/>
+    <dgm:cxn modelId="{AEB21D21-F314-434F-8C14-0C764177D061}" type="presOf" srcId="{FB348831-FBC5-47BA-88C5-B518717C95CB}" destId="{A94F94F0-2DCE-4D68-9E8F-0F482A755FE9}" srcOrd="1" destOrd="0" presId="urn:microsoft.com/office/officeart/2005/8/layout/process1"/>
     <dgm:cxn modelId="{C55B0F53-00B5-4294-93FA-30C4FE853657}" srcId="{84A3A538-FEE8-4F35-A943-72A168D36F14}" destId="{4CF577FE-6D58-4853-AFE1-668C04E72C65}" srcOrd="2" destOrd="0" parTransId="{2E0F7278-05AD-4B7C-AA0B-10BE94B96005}" sibTransId="{BF78EA5D-CCBE-488A-963B-334DB5EA06E5}"/>
-    <dgm:cxn modelId="{AC9BD678-8C5F-4CFF-88D1-226615EB9E2B}" type="presOf" srcId="{DE011EB7-9441-42C6-8AAE-EC7C7C16DCCA}" destId="{74B13E4C-0666-45B8-ABDA-7B1499893CE0}" srcOrd="0" destOrd="0" presId="urn:microsoft.com/office/officeart/2005/8/layout/process1"/>
-    <dgm:cxn modelId="{67B9B343-E084-4CB9-82A6-4F5A904CA5B6}" type="presOf" srcId="{A485C97C-CC9F-4876-9141-E48511854859}" destId="{1DCCFDB2-8036-475C-9C93-611B971126C9}" srcOrd="0" destOrd="0" presId="urn:microsoft.com/office/officeart/2005/8/layout/process1"/>
-    <dgm:cxn modelId="{615C0123-D4AB-4F31-89EF-A430CCCC03D2}" type="presOf" srcId="{4CF577FE-6D58-4853-AFE1-668C04E72C65}" destId="{CF49031E-E3EA-4F72-8ACA-3AEE81320C2D}" srcOrd="0" destOrd="0" presId="urn:microsoft.com/office/officeart/2005/8/layout/process1"/>
-    <dgm:cxn modelId="{56363A55-7DCF-4E26-83E2-78FAC51B3F40}" srcId="{84A3A538-FEE8-4F35-A943-72A168D36F14}" destId="{E3AB80FF-4281-4DF5-8D89-30D67601661B}" srcOrd="4" destOrd="0" parTransId="{02AB004D-1980-45FD-A5C5-8CA402CB8F8A}" sibTransId="{9E1BB416-8A39-458F-AE5F-7D89AE9F3984}"/>
-    <dgm:cxn modelId="{132FC093-3AF1-4CE5-A779-BFD88EB9B26F}" type="presOf" srcId="{8DD6B00F-BEBA-4962-A801-2657A324A846}" destId="{077CEAF5-11B2-4888-A167-42C76AA4132D}" srcOrd="0" destOrd="0" presId="urn:microsoft.com/office/officeart/2005/8/layout/process1"/>
-    <dgm:cxn modelId="{64FA1F0A-E9B6-4B80-A191-D45A18C81409}" type="presOf" srcId="{84A3A538-FEE8-4F35-A943-72A168D36F14}" destId="{8DDF113C-D6DF-4A7F-AB91-1C1BC0954A0B}" srcOrd="0" destOrd="0" presId="urn:microsoft.com/office/officeart/2005/8/layout/process1"/>
-    <dgm:cxn modelId="{D4A146B4-B8DD-4199-A2F0-31D93FE13738}" type="presOf" srcId="{BF78EA5D-CCBE-488A-963B-334DB5EA06E5}" destId="{905F8254-D689-4D08-BD0B-68A071A3F5D0}" srcOrd="0" destOrd="0" presId="urn:microsoft.com/office/officeart/2005/8/layout/process1"/>
-    <dgm:cxn modelId="{4F7C640E-D41F-449A-B7F3-817E95EEF2B0}" type="presOf" srcId="{A485C97C-CC9F-4876-9141-E48511854859}" destId="{2C403FA1-0A32-4F29-8F99-2864C3C78CFB}" srcOrd="1" destOrd="0" presId="urn:microsoft.com/office/officeart/2005/8/layout/process1"/>
-    <dgm:cxn modelId="{022A107B-1E14-4F9B-BEEF-A6B551B98040}" srcId="{84A3A538-FEE8-4F35-A943-72A168D36F14}" destId="{DE011EB7-9441-42C6-8AAE-EC7C7C16DCCA}" srcOrd="0" destOrd="0" parTransId="{FFD35C28-11BA-4872-A6B6-F2398C1BF37D}" sibTransId="{A485C97C-CC9F-4876-9141-E48511854859}"/>
-    <dgm:cxn modelId="{B8460193-2DBE-42C3-9993-B79556C6E863}" type="presOf" srcId="{E79DAA73-289C-4E87-8107-43FA940740D9}" destId="{C5085209-BF82-4145-8418-ACA56AFC60C0}" srcOrd="0" destOrd="0" presId="urn:microsoft.com/office/officeart/2005/8/layout/process1"/>
-    <dgm:cxn modelId="{ECC31AC9-E865-47AA-BA15-4A5062EBC871}" srcId="{84A3A538-FEE8-4F35-A943-72A168D36F14}" destId="{E79DAA73-289C-4E87-8107-43FA940740D9}" srcOrd="1" destOrd="0" parTransId="{B4F5C605-CB9B-4103-A64A-C9C9E4C20279}" sibTransId="{492A372B-025B-41A4-B60B-DA6F044D17A1}"/>
-    <dgm:cxn modelId="{8CA119AA-95BF-4392-95E8-500B11EF40FD}" type="presOf" srcId="{FB348831-FBC5-47BA-88C5-B518717C95CB}" destId="{82CF6B5B-303A-4BFC-AD69-4F5FDDD5B94D}" srcOrd="0" destOrd="0" presId="urn:microsoft.com/office/officeart/2005/8/layout/process1"/>
-    <dgm:cxn modelId="{AEC01BC1-8CD4-4A27-B7FE-3FC21E22A445}" type="presOf" srcId="{492A372B-025B-41A4-B60B-DA6F044D17A1}" destId="{F3B63B2D-D0BA-4511-A945-03CD5F7B23AE}" srcOrd="1" destOrd="0" presId="urn:microsoft.com/office/officeart/2005/8/layout/process1"/>
-    <dgm:cxn modelId="{695E8825-58D1-4C62-8349-31FFECD100E9}" type="presOf" srcId="{492A372B-025B-41A4-B60B-DA6F044D17A1}" destId="{5AF4C998-A2AC-4BF9-8C85-5C44AD83BB31}" srcOrd="0" destOrd="0" presId="urn:microsoft.com/office/officeart/2005/8/layout/process1"/>
-    <dgm:cxn modelId="{B111397A-FF14-49FF-8BBA-F6310A6F3E8A}" type="presOf" srcId="{FB348831-FBC5-47BA-88C5-B518717C95CB}" destId="{A94F94F0-2DCE-4D68-9E8F-0F482A755FE9}" srcOrd="1" destOrd="0" presId="urn:microsoft.com/office/officeart/2005/8/layout/process1"/>
-    <dgm:cxn modelId="{28CBC8CB-598B-4080-800F-8EB3A8C4E629}" type="presOf" srcId="{E3AB80FF-4281-4DF5-8D89-30D67601661B}" destId="{F9D5F5FE-EC1A-4666-A7C4-B84AA334EC49}" srcOrd="0" destOrd="0" presId="urn:microsoft.com/office/officeart/2005/8/layout/process1"/>
-    <dgm:cxn modelId="{ABD34F22-9B7E-446B-9F34-8418D025B712}" type="presOf" srcId="{BF78EA5D-CCBE-488A-963B-334DB5EA06E5}" destId="{A5CD9B32-6BB5-4650-9855-00E264E54FF5}" srcOrd="1" destOrd="0" presId="urn:microsoft.com/office/officeart/2005/8/layout/process1"/>
-    <dgm:cxn modelId="{44D1D686-6382-4766-B6A1-43A2F17B06BA}" srcId="{84A3A538-FEE8-4F35-A943-72A168D36F14}" destId="{8DD6B00F-BEBA-4962-A801-2657A324A846}" srcOrd="3" destOrd="0" parTransId="{49DE6348-54C4-48E0-B24C-433D8BFF0C23}" sibTransId="{FB348831-FBC5-47BA-88C5-B518717C95CB}"/>
-    <dgm:cxn modelId="{F81AE516-3741-4A07-B4C3-D6C6FF0B75D9}" type="presParOf" srcId="{8DDF113C-D6DF-4A7F-AB91-1C1BC0954A0B}" destId="{74B13E4C-0666-45B8-ABDA-7B1499893CE0}" srcOrd="0" destOrd="0" presId="urn:microsoft.com/office/officeart/2005/8/layout/process1"/>
-    <dgm:cxn modelId="{62C25125-78FA-40F4-9A80-858EDF0DDF8D}" type="presParOf" srcId="{8DDF113C-D6DF-4A7F-AB91-1C1BC0954A0B}" destId="{1DCCFDB2-8036-475C-9C93-611B971126C9}" srcOrd="1" destOrd="0" presId="urn:microsoft.com/office/officeart/2005/8/layout/process1"/>
-    <dgm:cxn modelId="{1ACC55D9-16B0-410F-A141-8AB4C40E876B}" type="presParOf" srcId="{1DCCFDB2-8036-475C-9C93-611B971126C9}" destId="{2C403FA1-0A32-4F29-8F99-2864C3C78CFB}" srcOrd="0" destOrd="0" presId="urn:microsoft.com/office/officeart/2005/8/layout/process1"/>
-    <dgm:cxn modelId="{16BD726A-3F2F-430D-B09C-D2F330D52FEA}" type="presParOf" srcId="{8DDF113C-D6DF-4A7F-AB91-1C1BC0954A0B}" destId="{C5085209-BF82-4145-8418-ACA56AFC60C0}" srcOrd="2" destOrd="0" presId="urn:microsoft.com/office/officeart/2005/8/layout/process1"/>
-    <dgm:cxn modelId="{CE512751-1110-4FF5-802A-56BBFE7D3C27}" type="presParOf" srcId="{8DDF113C-D6DF-4A7F-AB91-1C1BC0954A0B}" destId="{5AF4C998-A2AC-4BF9-8C85-5C44AD83BB31}" srcOrd="3" destOrd="0" presId="urn:microsoft.com/office/officeart/2005/8/layout/process1"/>
-    <dgm:cxn modelId="{16E8E882-4298-4A0C-8150-4F9B6F470DA9}" type="presParOf" srcId="{5AF4C998-A2AC-4BF9-8C85-5C44AD83BB31}" destId="{F3B63B2D-D0BA-4511-A945-03CD5F7B23AE}" srcOrd="0" destOrd="0" presId="urn:microsoft.com/office/officeart/2005/8/layout/process1"/>
-    <dgm:cxn modelId="{A3BBA3D5-1BEA-4154-9F03-42DCA75A8463}" type="presParOf" srcId="{8DDF113C-D6DF-4A7F-AB91-1C1BC0954A0B}" destId="{CF49031E-E3EA-4F72-8ACA-3AEE81320C2D}" srcOrd="4" destOrd="0" presId="urn:microsoft.com/office/officeart/2005/8/layout/process1"/>
-    <dgm:cxn modelId="{2BAE99E2-C493-4935-AE41-890BA868C54B}" type="presParOf" srcId="{8DDF113C-D6DF-4A7F-AB91-1C1BC0954A0B}" destId="{905F8254-D689-4D08-BD0B-68A071A3F5D0}" srcOrd="5" destOrd="0" presId="urn:microsoft.com/office/officeart/2005/8/layout/process1"/>
-    <dgm:cxn modelId="{DCCE754E-E6F8-436D-83DC-8B37267334AA}" type="presParOf" srcId="{905F8254-D689-4D08-BD0B-68A071A3F5D0}" destId="{A5CD9B32-6BB5-4650-9855-00E264E54FF5}" srcOrd="0" destOrd="0" presId="urn:microsoft.com/office/officeart/2005/8/layout/process1"/>
-    <dgm:cxn modelId="{BE247588-9514-4CE3-915F-164672001B29}" type="presParOf" srcId="{8DDF113C-D6DF-4A7F-AB91-1C1BC0954A0B}" destId="{077CEAF5-11B2-4888-A167-42C76AA4132D}" srcOrd="6" destOrd="0" presId="urn:microsoft.com/office/officeart/2005/8/layout/process1"/>
-    <dgm:cxn modelId="{ECCAB4AD-D720-4231-8353-3737E93F6D18}" type="presParOf" srcId="{8DDF113C-D6DF-4A7F-AB91-1C1BC0954A0B}" destId="{82CF6B5B-303A-4BFC-AD69-4F5FDDD5B94D}" srcOrd="7" destOrd="0" presId="urn:microsoft.com/office/officeart/2005/8/layout/process1"/>
-    <dgm:cxn modelId="{09D04A0F-1A4E-48A9-95A6-D84334A5EF0B}" type="presParOf" srcId="{82CF6B5B-303A-4BFC-AD69-4F5FDDD5B94D}" destId="{A94F94F0-2DCE-4D68-9E8F-0F482A755FE9}" srcOrd="0" destOrd="0" presId="urn:microsoft.com/office/officeart/2005/8/layout/process1"/>
-    <dgm:cxn modelId="{D9111B49-1581-4763-A55C-96FA97812493}" type="presParOf" srcId="{8DDF113C-D6DF-4A7F-AB91-1C1BC0954A0B}" destId="{F9D5F5FE-EC1A-4666-A7C4-B84AA334EC49}" srcOrd="8" destOrd="0" presId="urn:microsoft.com/office/officeart/2005/8/layout/process1"/>
+    <dgm:cxn modelId="{2842A529-9907-4912-A93E-C9C7FD4BCD56}" type="presOf" srcId="{DE011EB7-9441-42C6-8AAE-EC7C7C16DCCA}" destId="{74B13E4C-0666-45B8-ABDA-7B1499893CE0}" srcOrd="0" destOrd="0" presId="urn:microsoft.com/office/officeart/2005/8/layout/process1"/>
+    <dgm:cxn modelId="{0A7FBC2F-7E2C-4CB8-94A7-7555AB36B966}" type="presOf" srcId="{BF78EA5D-CCBE-488A-963B-334DB5EA06E5}" destId="{A5CD9B32-6BB5-4650-9855-00E264E54FF5}" srcOrd="1" destOrd="0" presId="urn:microsoft.com/office/officeart/2005/8/layout/process1"/>
+    <dgm:cxn modelId="{76FD4E75-00E1-4904-8BD0-C2C330042971}" type="presOf" srcId="{E79DAA73-289C-4E87-8107-43FA940740D9}" destId="{C5085209-BF82-4145-8418-ACA56AFC60C0}" srcOrd="0" destOrd="0" presId="urn:microsoft.com/office/officeart/2005/8/layout/process1"/>
+    <dgm:cxn modelId="{7400AA40-F945-4716-A6D7-55EEA884FBC0}" type="presOf" srcId="{FB348831-FBC5-47BA-88C5-B518717C95CB}" destId="{82CF6B5B-303A-4BFC-AD69-4F5FDDD5B94D}" srcOrd="0" destOrd="0" presId="urn:microsoft.com/office/officeart/2005/8/layout/process1"/>
+    <dgm:cxn modelId="{8EC4B1BE-9CA4-439F-9594-D14E24781AB5}" type="presParOf" srcId="{8DDF113C-D6DF-4A7F-AB91-1C1BC0954A0B}" destId="{74B13E4C-0666-45B8-ABDA-7B1499893CE0}" srcOrd="0" destOrd="0" presId="urn:microsoft.com/office/officeart/2005/8/layout/process1"/>
+    <dgm:cxn modelId="{441FD981-6A59-461A-84F2-41798CD2A80F}" type="presParOf" srcId="{8DDF113C-D6DF-4A7F-AB91-1C1BC0954A0B}" destId="{1DCCFDB2-8036-475C-9C93-611B971126C9}" srcOrd="1" destOrd="0" presId="urn:microsoft.com/office/officeart/2005/8/layout/process1"/>
+    <dgm:cxn modelId="{43CED219-CD86-48A4-8D47-0AD78585CFC7}" type="presParOf" srcId="{1DCCFDB2-8036-475C-9C93-611B971126C9}" destId="{2C403FA1-0A32-4F29-8F99-2864C3C78CFB}" srcOrd="0" destOrd="0" presId="urn:microsoft.com/office/officeart/2005/8/layout/process1"/>
+    <dgm:cxn modelId="{6188F242-4385-4FE9-BA29-7DBA28D74620}" type="presParOf" srcId="{8DDF113C-D6DF-4A7F-AB91-1C1BC0954A0B}" destId="{C5085209-BF82-4145-8418-ACA56AFC60C0}" srcOrd="2" destOrd="0" presId="urn:microsoft.com/office/officeart/2005/8/layout/process1"/>
+    <dgm:cxn modelId="{EC5AF521-F4D4-4EA3-A964-0F2851B34B7C}" type="presParOf" srcId="{8DDF113C-D6DF-4A7F-AB91-1C1BC0954A0B}" destId="{5AF4C998-A2AC-4BF9-8C85-5C44AD83BB31}" srcOrd="3" destOrd="0" presId="urn:microsoft.com/office/officeart/2005/8/layout/process1"/>
+    <dgm:cxn modelId="{FEA9EEE9-C4B8-426C-ADE2-CE580C0A1236}" type="presParOf" srcId="{5AF4C998-A2AC-4BF9-8C85-5C44AD83BB31}" destId="{F3B63B2D-D0BA-4511-A945-03CD5F7B23AE}" srcOrd="0" destOrd="0" presId="urn:microsoft.com/office/officeart/2005/8/layout/process1"/>
+    <dgm:cxn modelId="{FCC47F8B-E5BF-40EA-A87F-E3C01DC249CC}" type="presParOf" srcId="{8DDF113C-D6DF-4A7F-AB91-1C1BC0954A0B}" destId="{CF49031E-E3EA-4F72-8ACA-3AEE81320C2D}" srcOrd="4" destOrd="0" presId="urn:microsoft.com/office/officeart/2005/8/layout/process1"/>
+    <dgm:cxn modelId="{210BFA3A-909E-4C06-9535-0302D0583D0E}" type="presParOf" srcId="{8DDF113C-D6DF-4A7F-AB91-1C1BC0954A0B}" destId="{905F8254-D689-4D08-BD0B-68A071A3F5D0}" srcOrd="5" destOrd="0" presId="urn:microsoft.com/office/officeart/2005/8/layout/process1"/>
+    <dgm:cxn modelId="{69A8CA9E-6751-4B64-9C37-E217AD49F459}" type="presParOf" srcId="{905F8254-D689-4D08-BD0B-68A071A3F5D0}" destId="{A5CD9B32-6BB5-4650-9855-00E264E54FF5}" srcOrd="0" destOrd="0" presId="urn:microsoft.com/office/officeart/2005/8/layout/process1"/>
+    <dgm:cxn modelId="{149FF676-9C56-4986-AF4F-5B58F169F0B1}" type="presParOf" srcId="{8DDF113C-D6DF-4A7F-AB91-1C1BC0954A0B}" destId="{077CEAF5-11B2-4888-A167-42C76AA4132D}" srcOrd="6" destOrd="0" presId="urn:microsoft.com/office/officeart/2005/8/layout/process1"/>
+    <dgm:cxn modelId="{84A49A5B-BD06-4CF8-828A-FA8D9214A04B}" type="presParOf" srcId="{8DDF113C-D6DF-4A7F-AB91-1C1BC0954A0B}" destId="{82CF6B5B-303A-4BFC-AD69-4F5FDDD5B94D}" srcOrd="7" destOrd="0" presId="urn:microsoft.com/office/officeart/2005/8/layout/process1"/>
+    <dgm:cxn modelId="{E995B2D0-7F24-4DCF-A993-BD5523C92BB2}" type="presParOf" srcId="{82CF6B5B-303A-4BFC-AD69-4F5FDDD5B94D}" destId="{A94F94F0-2DCE-4D68-9E8F-0F482A755FE9}" srcOrd="0" destOrd="0" presId="urn:microsoft.com/office/officeart/2005/8/layout/process1"/>
+    <dgm:cxn modelId="{C6C026B9-F4AB-42F1-8127-1DDB5880F46F}" type="presParOf" srcId="{8DDF113C-D6DF-4A7F-AB91-1C1BC0954A0B}" destId="{F9D5F5FE-EC1A-4666-A7C4-B84AA334EC49}" srcOrd="8" destOrd="0" presId="urn:microsoft.com/office/officeart/2005/8/layout/process1"/>
   </dgm:cxnLst>
   <dgm:bg/>
   <dgm:whole/>
@@ -14441,10 +14626,24 @@
     <dgm:pt modelId="{1DCCFDB2-8036-475C-9C93-611B971126C9}" type="pres">
       <dgm:prSet presAssocID="{A485C97C-CC9F-4876-9141-E48511854859}" presName="sibTrans" presStyleLbl="sibTrans2D1" presStyleIdx="0" presStyleCnt="5"/>
       <dgm:spPr/>
+      <dgm:t>
+        <a:bodyPr/>
+        <a:lstStyle/>
+        <a:p>
+          <a:endParaRPr lang="fr-FR"/>
+        </a:p>
+      </dgm:t>
     </dgm:pt>
     <dgm:pt modelId="{2C403FA1-0A32-4F29-8F99-2864C3C78CFB}" type="pres">
       <dgm:prSet presAssocID="{A485C97C-CC9F-4876-9141-E48511854859}" presName="connectorText" presStyleLbl="sibTrans2D1" presStyleIdx="0" presStyleCnt="5"/>
       <dgm:spPr/>
+      <dgm:t>
+        <a:bodyPr/>
+        <a:lstStyle/>
+        <a:p>
+          <a:endParaRPr lang="fr-FR"/>
+        </a:p>
+      </dgm:t>
     </dgm:pt>
     <dgm:pt modelId="{C5085209-BF82-4145-8418-ACA56AFC60C0}" type="pres">
       <dgm:prSet presAssocID="{E79DAA73-289C-4E87-8107-43FA940740D9}" presName="node" presStyleLbl="node1" presStyleIdx="1" presStyleCnt="6">
@@ -14468,10 +14667,24 @@
     <dgm:pt modelId="{5AF4C998-A2AC-4BF9-8C85-5C44AD83BB31}" type="pres">
       <dgm:prSet presAssocID="{492A372B-025B-41A4-B60B-DA6F044D17A1}" presName="sibTrans" presStyleLbl="sibTrans2D1" presStyleIdx="1" presStyleCnt="5"/>
       <dgm:spPr/>
+      <dgm:t>
+        <a:bodyPr/>
+        <a:lstStyle/>
+        <a:p>
+          <a:endParaRPr lang="fr-FR"/>
+        </a:p>
+      </dgm:t>
     </dgm:pt>
     <dgm:pt modelId="{F3B63B2D-D0BA-4511-A945-03CD5F7B23AE}" type="pres">
       <dgm:prSet presAssocID="{492A372B-025B-41A4-B60B-DA6F044D17A1}" presName="connectorText" presStyleLbl="sibTrans2D1" presStyleIdx="1" presStyleCnt="5"/>
       <dgm:spPr/>
+      <dgm:t>
+        <a:bodyPr/>
+        <a:lstStyle/>
+        <a:p>
+          <a:endParaRPr lang="fr-FR"/>
+        </a:p>
+      </dgm:t>
     </dgm:pt>
     <dgm:pt modelId="{CF49031E-E3EA-4F72-8ACA-3AEE81320C2D}" type="pres">
       <dgm:prSet presAssocID="{4CF577FE-6D58-4853-AFE1-668C04E72C65}" presName="node" presStyleLbl="node1" presStyleIdx="2" presStyleCnt="6">
@@ -14495,10 +14708,24 @@
     <dgm:pt modelId="{905F8254-D689-4D08-BD0B-68A071A3F5D0}" type="pres">
       <dgm:prSet presAssocID="{BF78EA5D-CCBE-488A-963B-334DB5EA06E5}" presName="sibTrans" presStyleLbl="sibTrans2D1" presStyleIdx="2" presStyleCnt="5"/>
       <dgm:spPr/>
+      <dgm:t>
+        <a:bodyPr/>
+        <a:lstStyle/>
+        <a:p>
+          <a:endParaRPr lang="fr-FR"/>
+        </a:p>
+      </dgm:t>
     </dgm:pt>
     <dgm:pt modelId="{A5CD9B32-6BB5-4650-9855-00E264E54FF5}" type="pres">
       <dgm:prSet presAssocID="{BF78EA5D-CCBE-488A-963B-334DB5EA06E5}" presName="connectorText" presStyleLbl="sibTrans2D1" presStyleIdx="2" presStyleCnt="5"/>
       <dgm:spPr/>
+      <dgm:t>
+        <a:bodyPr/>
+        <a:lstStyle/>
+        <a:p>
+          <a:endParaRPr lang="fr-FR"/>
+        </a:p>
+      </dgm:t>
     </dgm:pt>
     <dgm:pt modelId="{077CEAF5-11B2-4888-A167-42C76AA4132D}" type="pres">
       <dgm:prSet presAssocID="{8DD6B00F-BEBA-4962-A801-2657A324A846}" presName="node" presStyleLbl="node1" presStyleIdx="3" presStyleCnt="6">
@@ -14522,10 +14749,24 @@
     <dgm:pt modelId="{82CF6B5B-303A-4BFC-AD69-4F5FDDD5B94D}" type="pres">
       <dgm:prSet presAssocID="{FB348831-FBC5-47BA-88C5-B518717C95CB}" presName="sibTrans" presStyleLbl="sibTrans2D1" presStyleIdx="3" presStyleCnt="5"/>
       <dgm:spPr/>
+      <dgm:t>
+        <a:bodyPr/>
+        <a:lstStyle/>
+        <a:p>
+          <a:endParaRPr lang="fr-FR"/>
+        </a:p>
+      </dgm:t>
     </dgm:pt>
     <dgm:pt modelId="{A94F94F0-2DCE-4D68-9E8F-0F482A755FE9}" type="pres">
       <dgm:prSet presAssocID="{FB348831-FBC5-47BA-88C5-B518717C95CB}" presName="connectorText" presStyleLbl="sibTrans2D1" presStyleIdx="3" presStyleCnt="5"/>
       <dgm:spPr/>
+      <dgm:t>
+        <a:bodyPr/>
+        <a:lstStyle/>
+        <a:p>
+          <a:endParaRPr lang="fr-FR"/>
+        </a:p>
+      </dgm:t>
     </dgm:pt>
     <dgm:pt modelId="{F9D5F5FE-EC1A-4666-A7C4-B84AA334EC49}" type="pres">
       <dgm:prSet presAssocID="{E3AB80FF-4281-4DF5-8D89-30D67601661B}" presName="node" presStyleLbl="node1" presStyleIdx="4" presStyleCnt="6">
@@ -14549,10 +14790,24 @@
     <dgm:pt modelId="{012FF5F2-2136-457B-A5CE-F8AF0FCFF04A}" type="pres">
       <dgm:prSet presAssocID="{9E1BB416-8A39-458F-AE5F-7D89AE9F3984}" presName="sibTrans" presStyleLbl="sibTrans2D1" presStyleIdx="4" presStyleCnt="5"/>
       <dgm:spPr/>
+      <dgm:t>
+        <a:bodyPr/>
+        <a:lstStyle/>
+        <a:p>
+          <a:endParaRPr lang="fr-FR"/>
+        </a:p>
+      </dgm:t>
     </dgm:pt>
     <dgm:pt modelId="{5489FF15-C575-43BC-AA11-946197852C16}" type="pres">
       <dgm:prSet presAssocID="{9E1BB416-8A39-458F-AE5F-7D89AE9F3984}" presName="connectorText" presStyleLbl="sibTrans2D1" presStyleIdx="4" presStyleCnt="5"/>
       <dgm:spPr/>
+      <dgm:t>
+        <a:bodyPr/>
+        <a:lstStyle/>
+        <a:p>
+          <a:endParaRPr lang="fr-FR"/>
+        </a:p>
+      </dgm:t>
     </dgm:pt>
     <dgm:pt modelId="{0D4E3F5E-C0AB-43E7-9452-407FE21F3C12}" type="pres">
       <dgm:prSet presAssocID="{974EF65B-D9FD-43F6-9056-A0DAD7F3BED4}" presName="node" presStyleLbl="node1" presStyleIdx="5" presStyleCnt="6">
@@ -14561,48 +14816,55 @@
         </dgm:presLayoutVars>
       </dgm:prSet>
       <dgm:spPr/>
+      <dgm:t>
+        <a:bodyPr/>
+        <a:lstStyle/>
+        <a:p>
+          <a:endParaRPr lang="fr-FR"/>
+        </a:p>
+      </dgm:t>
     </dgm:pt>
   </dgm:ptLst>
   <dgm:cxnLst>
-    <dgm:cxn modelId="{54AEF1C8-0343-4BCE-BE23-CF555D3DC35F}" type="presOf" srcId="{FB348831-FBC5-47BA-88C5-B518717C95CB}" destId="{A94F94F0-2DCE-4D68-9E8F-0F482A755FE9}" srcOrd="1" destOrd="0" presId="urn:microsoft.com/office/officeart/2005/8/layout/process1"/>
+    <dgm:cxn modelId="{A95733F7-39A5-4FCB-84F6-01AE85DD98DB}" type="presOf" srcId="{492A372B-025B-41A4-B60B-DA6F044D17A1}" destId="{5AF4C998-A2AC-4BF9-8C85-5C44AD83BB31}" srcOrd="0" destOrd="0" presId="urn:microsoft.com/office/officeart/2005/8/layout/process1"/>
+    <dgm:cxn modelId="{531D2E28-9B01-42D9-9AED-65DB3363B3CC}" type="presOf" srcId="{A485C97C-CC9F-4876-9141-E48511854859}" destId="{2C403FA1-0A32-4F29-8F99-2864C3C78CFB}" srcOrd="1" destOrd="0" presId="urn:microsoft.com/office/officeart/2005/8/layout/process1"/>
     <dgm:cxn modelId="{C55B0F53-00B5-4294-93FA-30C4FE853657}" srcId="{84A3A538-FEE8-4F35-A943-72A168D36F14}" destId="{4CF577FE-6D58-4853-AFE1-668C04E72C65}" srcOrd="2" destOrd="0" parTransId="{2E0F7278-05AD-4B7C-AA0B-10BE94B96005}" sibTransId="{BF78EA5D-CCBE-488A-963B-334DB5EA06E5}"/>
-    <dgm:cxn modelId="{A64EED4C-6CD2-4507-BD58-06E2AE0A95F6}" type="presOf" srcId="{492A372B-025B-41A4-B60B-DA6F044D17A1}" destId="{5AF4C998-A2AC-4BF9-8C85-5C44AD83BB31}" srcOrd="0" destOrd="0" presId="urn:microsoft.com/office/officeart/2005/8/layout/process1"/>
     <dgm:cxn modelId="{CE9963FB-EF63-4EBF-8C6A-61D32FE7AA8E}" srcId="{84A3A538-FEE8-4F35-A943-72A168D36F14}" destId="{974EF65B-D9FD-43F6-9056-A0DAD7F3BED4}" srcOrd="5" destOrd="0" parTransId="{EFC88C2F-DC9D-4DD2-8A00-A9761F6CA9D3}" sibTransId="{F9593256-3C74-42B5-8727-EAD179B259D8}"/>
-    <dgm:cxn modelId="{57C0F0CC-3802-47F5-A22E-412AFB3F9176}" type="presOf" srcId="{BF78EA5D-CCBE-488A-963B-334DB5EA06E5}" destId="{905F8254-D689-4D08-BD0B-68A071A3F5D0}" srcOrd="0" destOrd="0" presId="urn:microsoft.com/office/officeart/2005/8/layout/process1"/>
-    <dgm:cxn modelId="{79DA8879-9FBC-47CE-971C-AA042386EF99}" type="presOf" srcId="{974EF65B-D9FD-43F6-9056-A0DAD7F3BED4}" destId="{0D4E3F5E-C0AB-43E7-9452-407FE21F3C12}" srcOrd="0" destOrd="0" presId="urn:microsoft.com/office/officeart/2005/8/layout/process1"/>
+    <dgm:cxn modelId="{18FE5A5F-5A91-40CB-A1E2-20EAC6ABE6CC}" type="presOf" srcId="{8DD6B00F-BEBA-4962-A801-2657A324A846}" destId="{077CEAF5-11B2-4888-A167-42C76AA4132D}" srcOrd="0" destOrd="0" presId="urn:microsoft.com/office/officeart/2005/8/layout/process1"/>
     <dgm:cxn modelId="{56363A55-7DCF-4E26-83E2-78FAC51B3F40}" srcId="{84A3A538-FEE8-4F35-A943-72A168D36F14}" destId="{E3AB80FF-4281-4DF5-8D89-30D67601661B}" srcOrd="4" destOrd="0" parTransId="{02AB004D-1980-45FD-A5C5-8CA402CB8F8A}" sibTransId="{9E1BB416-8A39-458F-AE5F-7D89AE9F3984}"/>
-    <dgm:cxn modelId="{37D16BB5-16E7-4CBC-9012-5DB212089BC3}" type="presOf" srcId="{492A372B-025B-41A4-B60B-DA6F044D17A1}" destId="{F3B63B2D-D0BA-4511-A945-03CD5F7B23AE}" srcOrd="1" destOrd="0" presId="urn:microsoft.com/office/officeart/2005/8/layout/process1"/>
-    <dgm:cxn modelId="{04F53275-9208-4E54-9432-E3DE354C3C91}" type="presOf" srcId="{9E1BB416-8A39-458F-AE5F-7D89AE9F3984}" destId="{5489FF15-C575-43BC-AA11-946197852C16}" srcOrd="1" destOrd="0" presId="urn:microsoft.com/office/officeart/2005/8/layout/process1"/>
-    <dgm:cxn modelId="{34EEF133-B98E-4250-8E8F-B4BBD36C246F}" type="presOf" srcId="{BF78EA5D-CCBE-488A-963B-334DB5EA06E5}" destId="{A5CD9B32-6BB5-4650-9855-00E264E54FF5}" srcOrd="1" destOrd="0" presId="urn:microsoft.com/office/officeart/2005/8/layout/process1"/>
-    <dgm:cxn modelId="{280D8072-61BD-4E39-B1DD-00D4511C774B}" type="presOf" srcId="{E3AB80FF-4281-4DF5-8D89-30D67601661B}" destId="{F9D5F5FE-EC1A-4666-A7C4-B84AA334EC49}" srcOrd="0" destOrd="0" presId="urn:microsoft.com/office/officeart/2005/8/layout/process1"/>
-    <dgm:cxn modelId="{CEF7AC4E-BC2D-4164-9C6D-FE33122DDBC9}" type="presOf" srcId="{9E1BB416-8A39-458F-AE5F-7D89AE9F3984}" destId="{012FF5F2-2136-457B-A5CE-F8AF0FCFF04A}" srcOrd="0" destOrd="0" presId="urn:microsoft.com/office/officeart/2005/8/layout/process1"/>
-    <dgm:cxn modelId="{40711984-B8D2-478B-A4A5-E3E4560EA5F4}" type="presOf" srcId="{DE011EB7-9441-42C6-8AAE-EC7C7C16DCCA}" destId="{74B13E4C-0666-45B8-ABDA-7B1499893CE0}" srcOrd="0" destOrd="0" presId="urn:microsoft.com/office/officeart/2005/8/layout/process1"/>
-    <dgm:cxn modelId="{0F91DA55-2065-4116-B85C-D60783E57241}" type="presOf" srcId="{FB348831-FBC5-47BA-88C5-B518717C95CB}" destId="{82CF6B5B-303A-4BFC-AD69-4F5FDDD5B94D}" srcOrd="0" destOrd="0" presId="urn:microsoft.com/office/officeart/2005/8/layout/process1"/>
+    <dgm:cxn modelId="{44DBC4FA-A806-4BC2-8529-38C289C75A49}" type="presOf" srcId="{DE011EB7-9441-42C6-8AAE-EC7C7C16DCCA}" destId="{74B13E4C-0666-45B8-ABDA-7B1499893CE0}" srcOrd="0" destOrd="0" presId="urn:microsoft.com/office/officeart/2005/8/layout/process1"/>
+    <dgm:cxn modelId="{54065B1F-EF95-4559-AD00-BB6FA652B853}" type="presOf" srcId="{84A3A538-FEE8-4F35-A943-72A168D36F14}" destId="{8DDF113C-D6DF-4A7F-AB91-1C1BC0954A0B}" srcOrd="0" destOrd="0" presId="urn:microsoft.com/office/officeart/2005/8/layout/process1"/>
+    <dgm:cxn modelId="{FF5B0A50-0A58-4DA1-B953-7A90440C0439}" type="presOf" srcId="{9E1BB416-8A39-458F-AE5F-7D89AE9F3984}" destId="{012FF5F2-2136-457B-A5CE-F8AF0FCFF04A}" srcOrd="0" destOrd="0" presId="urn:microsoft.com/office/officeart/2005/8/layout/process1"/>
+    <dgm:cxn modelId="{01427FE9-5F72-4672-BC99-D7CAC8AD0186}" type="presOf" srcId="{FB348831-FBC5-47BA-88C5-B518717C95CB}" destId="{A94F94F0-2DCE-4D68-9E8F-0F482A755FE9}" srcOrd="1" destOrd="0" presId="urn:microsoft.com/office/officeart/2005/8/layout/process1"/>
+    <dgm:cxn modelId="{CD76E8C2-347F-4611-B44D-315ED168605F}" type="presOf" srcId="{BF78EA5D-CCBE-488A-963B-334DB5EA06E5}" destId="{A5CD9B32-6BB5-4650-9855-00E264E54FF5}" srcOrd="1" destOrd="0" presId="urn:microsoft.com/office/officeart/2005/8/layout/process1"/>
+    <dgm:cxn modelId="{A77D69FF-EB1C-462E-8960-516479623FD4}" type="presOf" srcId="{BF78EA5D-CCBE-488A-963B-334DB5EA06E5}" destId="{905F8254-D689-4D08-BD0B-68A071A3F5D0}" srcOrd="0" destOrd="0" presId="urn:microsoft.com/office/officeart/2005/8/layout/process1"/>
     <dgm:cxn modelId="{022A107B-1E14-4F9B-BEEF-A6B551B98040}" srcId="{84A3A538-FEE8-4F35-A943-72A168D36F14}" destId="{DE011EB7-9441-42C6-8AAE-EC7C7C16DCCA}" srcOrd="0" destOrd="0" parTransId="{FFD35C28-11BA-4872-A6B6-F2398C1BF37D}" sibTransId="{A485C97C-CC9F-4876-9141-E48511854859}"/>
-    <dgm:cxn modelId="{675E848A-7975-4873-A7AB-098957E2DC57}" type="presOf" srcId="{E79DAA73-289C-4E87-8107-43FA940740D9}" destId="{C5085209-BF82-4145-8418-ACA56AFC60C0}" srcOrd="0" destOrd="0" presId="urn:microsoft.com/office/officeart/2005/8/layout/process1"/>
+    <dgm:cxn modelId="{5A2A9A72-A6B6-418A-9EC3-17A9D5233EBC}" type="presOf" srcId="{E3AB80FF-4281-4DF5-8D89-30D67601661B}" destId="{F9D5F5FE-EC1A-4666-A7C4-B84AA334EC49}" srcOrd="0" destOrd="0" presId="urn:microsoft.com/office/officeart/2005/8/layout/process1"/>
+    <dgm:cxn modelId="{B5C85F88-7D71-4C0D-8EE2-69BBA60A98B3}" type="presOf" srcId="{4CF577FE-6D58-4853-AFE1-668C04E72C65}" destId="{CF49031E-E3EA-4F72-8ACA-3AEE81320C2D}" srcOrd="0" destOrd="0" presId="urn:microsoft.com/office/officeart/2005/8/layout/process1"/>
     <dgm:cxn modelId="{ECC31AC9-E865-47AA-BA15-4A5062EBC871}" srcId="{84A3A538-FEE8-4F35-A943-72A168D36F14}" destId="{E79DAA73-289C-4E87-8107-43FA940740D9}" srcOrd="1" destOrd="0" parTransId="{B4F5C605-CB9B-4103-A64A-C9C9E4C20279}" sibTransId="{492A372B-025B-41A4-B60B-DA6F044D17A1}"/>
-    <dgm:cxn modelId="{ED5824E7-398E-40ED-AC0C-39F0D23009F3}" type="presOf" srcId="{84A3A538-FEE8-4F35-A943-72A168D36F14}" destId="{8DDF113C-D6DF-4A7F-AB91-1C1BC0954A0B}" srcOrd="0" destOrd="0" presId="urn:microsoft.com/office/officeart/2005/8/layout/process1"/>
-    <dgm:cxn modelId="{6D2488DA-7431-4146-9C30-9D613C0BFFA3}" type="presOf" srcId="{8DD6B00F-BEBA-4962-A801-2657A324A846}" destId="{077CEAF5-11B2-4888-A167-42C76AA4132D}" srcOrd="0" destOrd="0" presId="urn:microsoft.com/office/officeart/2005/8/layout/process1"/>
-    <dgm:cxn modelId="{99DA90A2-0C95-47FC-80CE-0B3585C1C71F}" type="presOf" srcId="{A485C97C-CC9F-4876-9141-E48511854859}" destId="{1DCCFDB2-8036-475C-9C93-611B971126C9}" srcOrd="0" destOrd="0" presId="urn:microsoft.com/office/officeart/2005/8/layout/process1"/>
+    <dgm:cxn modelId="{8D2BB136-61E1-4EF6-98C9-340E40F3502F}" type="presOf" srcId="{E79DAA73-289C-4E87-8107-43FA940740D9}" destId="{C5085209-BF82-4145-8418-ACA56AFC60C0}" srcOrd="0" destOrd="0" presId="urn:microsoft.com/office/officeart/2005/8/layout/process1"/>
+    <dgm:cxn modelId="{6192AE68-961A-4335-84A1-BD78F8FCCB99}" type="presOf" srcId="{A485C97C-CC9F-4876-9141-E48511854859}" destId="{1DCCFDB2-8036-475C-9C93-611B971126C9}" srcOrd="0" destOrd="0" presId="urn:microsoft.com/office/officeart/2005/8/layout/process1"/>
+    <dgm:cxn modelId="{A4286C49-3365-4A90-8370-2C0BAE987FC7}" type="presOf" srcId="{492A372B-025B-41A4-B60B-DA6F044D17A1}" destId="{F3B63B2D-D0BA-4511-A945-03CD5F7B23AE}" srcOrd="1" destOrd="0" presId="urn:microsoft.com/office/officeart/2005/8/layout/process1"/>
+    <dgm:cxn modelId="{C738ADCE-3470-4EDC-A146-24DD9AB1DB36}" type="presOf" srcId="{974EF65B-D9FD-43F6-9056-A0DAD7F3BED4}" destId="{0D4E3F5E-C0AB-43E7-9452-407FE21F3C12}" srcOrd="0" destOrd="0" presId="urn:microsoft.com/office/officeart/2005/8/layout/process1"/>
     <dgm:cxn modelId="{44D1D686-6382-4766-B6A1-43A2F17B06BA}" srcId="{84A3A538-FEE8-4F35-A943-72A168D36F14}" destId="{8DD6B00F-BEBA-4962-A801-2657A324A846}" srcOrd="3" destOrd="0" parTransId="{49DE6348-54C4-48E0-B24C-433D8BFF0C23}" sibTransId="{FB348831-FBC5-47BA-88C5-B518717C95CB}"/>
-    <dgm:cxn modelId="{DDBBEFCF-8F4F-4E92-A390-59275FEC751B}" type="presOf" srcId="{4CF577FE-6D58-4853-AFE1-668C04E72C65}" destId="{CF49031E-E3EA-4F72-8ACA-3AEE81320C2D}" srcOrd="0" destOrd="0" presId="urn:microsoft.com/office/officeart/2005/8/layout/process1"/>
-    <dgm:cxn modelId="{9508DA85-6BA5-4546-AE7C-04D6A7F62251}" type="presOf" srcId="{A485C97C-CC9F-4876-9141-E48511854859}" destId="{2C403FA1-0A32-4F29-8F99-2864C3C78CFB}" srcOrd="1" destOrd="0" presId="urn:microsoft.com/office/officeart/2005/8/layout/process1"/>
-    <dgm:cxn modelId="{126430CF-46C6-40FA-9FD7-6C98DEC3A01F}" type="presParOf" srcId="{8DDF113C-D6DF-4A7F-AB91-1C1BC0954A0B}" destId="{74B13E4C-0666-45B8-ABDA-7B1499893CE0}" srcOrd="0" destOrd="0" presId="urn:microsoft.com/office/officeart/2005/8/layout/process1"/>
-    <dgm:cxn modelId="{B0445CD2-9838-44AC-BBCD-DB7853EC99F4}" type="presParOf" srcId="{8DDF113C-D6DF-4A7F-AB91-1C1BC0954A0B}" destId="{1DCCFDB2-8036-475C-9C93-611B971126C9}" srcOrd="1" destOrd="0" presId="urn:microsoft.com/office/officeart/2005/8/layout/process1"/>
-    <dgm:cxn modelId="{5854C9FD-6D5C-47AB-BC50-B7D784870A7D}" type="presParOf" srcId="{1DCCFDB2-8036-475C-9C93-611B971126C9}" destId="{2C403FA1-0A32-4F29-8F99-2864C3C78CFB}" srcOrd="0" destOrd="0" presId="urn:microsoft.com/office/officeart/2005/8/layout/process1"/>
-    <dgm:cxn modelId="{BBDD29A8-D0D7-4624-A2C5-53B069B9DA81}" type="presParOf" srcId="{8DDF113C-D6DF-4A7F-AB91-1C1BC0954A0B}" destId="{C5085209-BF82-4145-8418-ACA56AFC60C0}" srcOrd="2" destOrd="0" presId="urn:microsoft.com/office/officeart/2005/8/layout/process1"/>
-    <dgm:cxn modelId="{A3CF6D6E-CC46-434A-A4AE-A262E633DF1D}" type="presParOf" srcId="{8DDF113C-D6DF-4A7F-AB91-1C1BC0954A0B}" destId="{5AF4C998-A2AC-4BF9-8C85-5C44AD83BB31}" srcOrd="3" destOrd="0" presId="urn:microsoft.com/office/officeart/2005/8/layout/process1"/>
-    <dgm:cxn modelId="{A881812F-EAAE-4917-8D68-F46C09E1854B}" type="presParOf" srcId="{5AF4C998-A2AC-4BF9-8C85-5C44AD83BB31}" destId="{F3B63B2D-D0BA-4511-A945-03CD5F7B23AE}" srcOrd="0" destOrd="0" presId="urn:microsoft.com/office/officeart/2005/8/layout/process1"/>
-    <dgm:cxn modelId="{765C90D9-6C44-4A70-A0AB-3598E2EDEB23}" type="presParOf" srcId="{8DDF113C-D6DF-4A7F-AB91-1C1BC0954A0B}" destId="{CF49031E-E3EA-4F72-8ACA-3AEE81320C2D}" srcOrd="4" destOrd="0" presId="urn:microsoft.com/office/officeart/2005/8/layout/process1"/>
-    <dgm:cxn modelId="{6E5131BD-0C51-4B31-B494-8B92D7B4240F}" type="presParOf" srcId="{8DDF113C-D6DF-4A7F-AB91-1C1BC0954A0B}" destId="{905F8254-D689-4D08-BD0B-68A071A3F5D0}" srcOrd="5" destOrd="0" presId="urn:microsoft.com/office/officeart/2005/8/layout/process1"/>
-    <dgm:cxn modelId="{ACBD72F5-EB82-4C82-9850-A15CA183B6C0}" type="presParOf" srcId="{905F8254-D689-4D08-BD0B-68A071A3F5D0}" destId="{A5CD9B32-6BB5-4650-9855-00E264E54FF5}" srcOrd="0" destOrd="0" presId="urn:microsoft.com/office/officeart/2005/8/layout/process1"/>
-    <dgm:cxn modelId="{0324AA34-1C0E-402D-9B01-FCA9108A8CDD}" type="presParOf" srcId="{8DDF113C-D6DF-4A7F-AB91-1C1BC0954A0B}" destId="{077CEAF5-11B2-4888-A167-42C76AA4132D}" srcOrd="6" destOrd="0" presId="urn:microsoft.com/office/officeart/2005/8/layout/process1"/>
-    <dgm:cxn modelId="{12DB1176-128D-4EAC-A80C-EE9A43DD44D9}" type="presParOf" srcId="{8DDF113C-D6DF-4A7F-AB91-1C1BC0954A0B}" destId="{82CF6B5B-303A-4BFC-AD69-4F5FDDD5B94D}" srcOrd="7" destOrd="0" presId="urn:microsoft.com/office/officeart/2005/8/layout/process1"/>
-    <dgm:cxn modelId="{AA931383-F19E-4195-834D-FF096FEA9134}" type="presParOf" srcId="{82CF6B5B-303A-4BFC-AD69-4F5FDDD5B94D}" destId="{A94F94F0-2DCE-4D68-9E8F-0F482A755FE9}" srcOrd="0" destOrd="0" presId="urn:microsoft.com/office/officeart/2005/8/layout/process1"/>
-    <dgm:cxn modelId="{DF07B4B3-8A68-4E53-8693-C888F9461F31}" type="presParOf" srcId="{8DDF113C-D6DF-4A7F-AB91-1C1BC0954A0B}" destId="{F9D5F5FE-EC1A-4666-A7C4-B84AA334EC49}" srcOrd="8" destOrd="0" presId="urn:microsoft.com/office/officeart/2005/8/layout/process1"/>
-    <dgm:cxn modelId="{18648365-8C4D-4000-A4B3-66B0203BD0F2}" type="presParOf" srcId="{8DDF113C-D6DF-4A7F-AB91-1C1BC0954A0B}" destId="{012FF5F2-2136-457B-A5CE-F8AF0FCFF04A}" srcOrd="9" destOrd="0" presId="urn:microsoft.com/office/officeart/2005/8/layout/process1"/>
-    <dgm:cxn modelId="{23CD4462-7C4C-4E79-904D-CE4F5A8EC90C}" type="presParOf" srcId="{012FF5F2-2136-457B-A5CE-F8AF0FCFF04A}" destId="{5489FF15-C575-43BC-AA11-946197852C16}" srcOrd="0" destOrd="0" presId="urn:microsoft.com/office/officeart/2005/8/layout/process1"/>
-    <dgm:cxn modelId="{792D0B2D-31B7-486B-945A-97E3D8D05BFC}" type="presParOf" srcId="{8DDF113C-D6DF-4A7F-AB91-1C1BC0954A0B}" destId="{0D4E3F5E-C0AB-43E7-9452-407FE21F3C12}" srcOrd="10" destOrd="0" presId="urn:microsoft.com/office/officeart/2005/8/layout/process1"/>
+    <dgm:cxn modelId="{36F112BF-B836-47DC-B3F0-E917E2F7AB55}" type="presOf" srcId="{9E1BB416-8A39-458F-AE5F-7D89AE9F3984}" destId="{5489FF15-C575-43BC-AA11-946197852C16}" srcOrd="1" destOrd="0" presId="urn:microsoft.com/office/officeart/2005/8/layout/process1"/>
+    <dgm:cxn modelId="{58E8AF7D-816E-41C1-8155-AFF19EB9A92C}" type="presOf" srcId="{FB348831-FBC5-47BA-88C5-B518717C95CB}" destId="{82CF6B5B-303A-4BFC-AD69-4F5FDDD5B94D}" srcOrd="0" destOrd="0" presId="urn:microsoft.com/office/officeart/2005/8/layout/process1"/>
+    <dgm:cxn modelId="{F7397B64-EC59-4E4C-8BCA-BF566CBA5BDB}" type="presParOf" srcId="{8DDF113C-D6DF-4A7F-AB91-1C1BC0954A0B}" destId="{74B13E4C-0666-45B8-ABDA-7B1499893CE0}" srcOrd="0" destOrd="0" presId="urn:microsoft.com/office/officeart/2005/8/layout/process1"/>
+    <dgm:cxn modelId="{AD454E3E-3081-47F0-9C85-D60920784C72}" type="presParOf" srcId="{8DDF113C-D6DF-4A7F-AB91-1C1BC0954A0B}" destId="{1DCCFDB2-8036-475C-9C93-611B971126C9}" srcOrd="1" destOrd="0" presId="urn:microsoft.com/office/officeart/2005/8/layout/process1"/>
+    <dgm:cxn modelId="{87C2A606-1E01-4A98-99E0-4F6ABA9401BF}" type="presParOf" srcId="{1DCCFDB2-8036-475C-9C93-611B971126C9}" destId="{2C403FA1-0A32-4F29-8F99-2864C3C78CFB}" srcOrd="0" destOrd="0" presId="urn:microsoft.com/office/officeart/2005/8/layout/process1"/>
+    <dgm:cxn modelId="{6D986B83-B752-43E8-B9CD-FFDE7C4C64DE}" type="presParOf" srcId="{8DDF113C-D6DF-4A7F-AB91-1C1BC0954A0B}" destId="{C5085209-BF82-4145-8418-ACA56AFC60C0}" srcOrd="2" destOrd="0" presId="urn:microsoft.com/office/officeart/2005/8/layout/process1"/>
+    <dgm:cxn modelId="{29A0B026-9455-4ECC-AD2D-DED8E38CDF16}" type="presParOf" srcId="{8DDF113C-D6DF-4A7F-AB91-1C1BC0954A0B}" destId="{5AF4C998-A2AC-4BF9-8C85-5C44AD83BB31}" srcOrd="3" destOrd="0" presId="urn:microsoft.com/office/officeart/2005/8/layout/process1"/>
+    <dgm:cxn modelId="{5D691CFB-9F15-4D6F-B2A9-D91B95D1DFFB}" type="presParOf" srcId="{5AF4C998-A2AC-4BF9-8C85-5C44AD83BB31}" destId="{F3B63B2D-D0BA-4511-A945-03CD5F7B23AE}" srcOrd="0" destOrd="0" presId="urn:microsoft.com/office/officeart/2005/8/layout/process1"/>
+    <dgm:cxn modelId="{A76A6831-3B92-4362-A887-5112DF4381C7}" type="presParOf" srcId="{8DDF113C-D6DF-4A7F-AB91-1C1BC0954A0B}" destId="{CF49031E-E3EA-4F72-8ACA-3AEE81320C2D}" srcOrd="4" destOrd="0" presId="urn:microsoft.com/office/officeart/2005/8/layout/process1"/>
+    <dgm:cxn modelId="{8F945F60-6B63-4837-AC9B-902AC4634651}" type="presParOf" srcId="{8DDF113C-D6DF-4A7F-AB91-1C1BC0954A0B}" destId="{905F8254-D689-4D08-BD0B-68A071A3F5D0}" srcOrd="5" destOrd="0" presId="urn:microsoft.com/office/officeart/2005/8/layout/process1"/>
+    <dgm:cxn modelId="{CAE01E5F-17B4-4B40-90A5-2A10E0A8C4CD}" type="presParOf" srcId="{905F8254-D689-4D08-BD0B-68A071A3F5D0}" destId="{A5CD9B32-6BB5-4650-9855-00E264E54FF5}" srcOrd="0" destOrd="0" presId="urn:microsoft.com/office/officeart/2005/8/layout/process1"/>
+    <dgm:cxn modelId="{4FD37C8D-5E45-4F89-8882-3340E8F92338}" type="presParOf" srcId="{8DDF113C-D6DF-4A7F-AB91-1C1BC0954A0B}" destId="{077CEAF5-11B2-4888-A167-42C76AA4132D}" srcOrd="6" destOrd="0" presId="urn:microsoft.com/office/officeart/2005/8/layout/process1"/>
+    <dgm:cxn modelId="{C997A8E5-A349-4E45-B4A4-E5CB1BA0B893}" type="presParOf" srcId="{8DDF113C-D6DF-4A7F-AB91-1C1BC0954A0B}" destId="{82CF6B5B-303A-4BFC-AD69-4F5FDDD5B94D}" srcOrd="7" destOrd="0" presId="urn:microsoft.com/office/officeart/2005/8/layout/process1"/>
+    <dgm:cxn modelId="{26B58EC4-427D-4237-A0A5-B7B435D6C698}" type="presParOf" srcId="{82CF6B5B-303A-4BFC-AD69-4F5FDDD5B94D}" destId="{A94F94F0-2DCE-4D68-9E8F-0F482A755FE9}" srcOrd="0" destOrd="0" presId="urn:microsoft.com/office/officeart/2005/8/layout/process1"/>
+    <dgm:cxn modelId="{5BF64195-84ED-4C49-80CB-0734FD1714B0}" type="presParOf" srcId="{8DDF113C-D6DF-4A7F-AB91-1C1BC0954A0B}" destId="{F9D5F5FE-EC1A-4666-A7C4-B84AA334EC49}" srcOrd="8" destOrd="0" presId="urn:microsoft.com/office/officeart/2005/8/layout/process1"/>
+    <dgm:cxn modelId="{F6FB8C98-0DDB-4C57-8745-E495E12072D8}" type="presParOf" srcId="{8DDF113C-D6DF-4A7F-AB91-1C1BC0954A0B}" destId="{012FF5F2-2136-457B-A5CE-F8AF0FCFF04A}" srcOrd="9" destOrd="0" presId="urn:microsoft.com/office/officeart/2005/8/layout/process1"/>
+    <dgm:cxn modelId="{7DAAAAE5-3C07-4CB3-A5AC-5448B2B74E38}" type="presParOf" srcId="{012FF5F2-2136-457B-A5CE-F8AF0FCFF04A}" destId="{5489FF15-C575-43BC-AA11-946197852C16}" srcOrd="0" destOrd="0" presId="urn:microsoft.com/office/officeart/2005/8/layout/process1"/>
+    <dgm:cxn modelId="{86318BDC-166C-467D-8F29-8D343E508236}" type="presParOf" srcId="{8DDF113C-D6DF-4A7F-AB91-1C1BC0954A0B}" destId="{0D4E3F5E-C0AB-43E7-9452-407FE21F3C12}" srcOrd="10" destOrd="0" presId="urn:microsoft.com/office/officeart/2005/8/layout/process1"/>
   </dgm:cxnLst>
   <dgm:bg/>
   <dgm:whole/>
@@ -14772,10 +15034,24 @@
     <dgm:pt modelId="{1DCCFDB2-8036-475C-9C93-611B971126C9}" type="pres">
       <dgm:prSet presAssocID="{A485C97C-CC9F-4876-9141-E48511854859}" presName="sibTrans" presStyleLbl="sibTrans2D1" presStyleIdx="0" presStyleCnt="2"/>
       <dgm:spPr/>
+      <dgm:t>
+        <a:bodyPr/>
+        <a:lstStyle/>
+        <a:p>
+          <a:endParaRPr lang="fr-FR"/>
+        </a:p>
+      </dgm:t>
     </dgm:pt>
     <dgm:pt modelId="{2C403FA1-0A32-4F29-8F99-2864C3C78CFB}" type="pres">
       <dgm:prSet presAssocID="{A485C97C-CC9F-4876-9141-E48511854859}" presName="connectorText" presStyleLbl="sibTrans2D1" presStyleIdx="0" presStyleCnt="2"/>
       <dgm:spPr/>
+      <dgm:t>
+        <a:bodyPr/>
+        <a:lstStyle/>
+        <a:p>
+          <a:endParaRPr lang="fr-FR"/>
+        </a:p>
+      </dgm:t>
     </dgm:pt>
     <dgm:pt modelId="{C5085209-BF82-4145-8418-ACA56AFC60C0}" type="pres">
       <dgm:prSet presAssocID="{E79DAA73-289C-4E87-8107-43FA940740D9}" presName="node" presStyleLbl="node1" presStyleIdx="1" presStyleCnt="3">
@@ -14799,10 +15075,24 @@
     <dgm:pt modelId="{5AF4C998-A2AC-4BF9-8C85-5C44AD83BB31}" type="pres">
       <dgm:prSet presAssocID="{492A372B-025B-41A4-B60B-DA6F044D17A1}" presName="sibTrans" presStyleLbl="sibTrans2D1" presStyleIdx="1" presStyleCnt="2"/>
       <dgm:spPr/>
+      <dgm:t>
+        <a:bodyPr/>
+        <a:lstStyle/>
+        <a:p>
+          <a:endParaRPr lang="fr-FR"/>
+        </a:p>
+      </dgm:t>
     </dgm:pt>
     <dgm:pt modelId="{F3B63B2D-D0BA-4511-A945-03CD5F7B23AE}" type="pres">
       <dgm:prSet presAssocID="{492A372B-025B-41A4-B60B-DA6F044D17A1}" presName="connectorText" presStyleLbl="sibTrans2D1" presStyleIdx="1" presStyleCnt="2"/>
       <dgm:spPr/>
+      <dgm:t>
+        <a:bodyPr/>
+        <a:lstStyle/>
+        <a:p>
+          <a:endParaRPr lang="fr-FR"/>
+        </a:p>
+      </dgm:t>
     </dgm:pt>
     <dgm:pt modelId="{CF49031E-E3EA-4F72-8ACA-3AEE81320C2D}" type="pres">
       <dgm:prSet presAssocID="{4CF577FE-6D58-4853-AFE1-668C04E72C65}" presName="node" presStyleLbl="node1" presStyleIdx="2" presStyleCnt="3">
@@ -14825,24 +15115,24 @@
     </dgm:pt>
   </dgm:ptLst>
   <dgm:cxnLst>
-    <dgm:cxn modelId="{280B7577-5B67-4B9C-A45C-7CF3F835839C}" type="presOf" srcId="{A485C97C-CC9F-4876-9141-E48511854859}" destId="{1DCCFDB2-8036-475C-9C93-611B971126C9}" srcOrd="0" destOrd="0" presId="urn:microsoft.com/office/officeart/2005/8/layout/process1"/>
-    <dgm:cxn modelId="{2F88A965-5408-4592-81FC-1E0E8C6A989E}" type="presOf" srcId="{492A372B-025B-41A4-B60B-DA6F044D17A1}" destId="{5AF4C998-A2AC-4BF9-8C85-5C44AD83BB31}" srcOrd="0" destOrd="0" presId="urn:microsoft.com/office/officeart/2005/8/layout/process1"/>
+    <dgm:cxn modelId="{D8BD6105-5789-4154-8269-39F434267CA5}" type="presOf" srcId="{DE011EB7-9441-42C6-8AAE-EC7C7C16DCCA}" destId="{74B13E4C-0666-45B8-ABDA-7B1499893CE0}" srcOrd="0" destOrd="0" presId="urn:microsoft.com/office/officeart/2005/8/layout/process1"/>
+    <dgm:cxn modelId="{1316FBB5-EBFF-41E3-8697-C8AD16A54639}" type="presOf" srcId="{A485C97C-CC9F-4876-9141-E48511854859}" destId="{1DCCFDB2-8036-475C-9C93-611B971126C9}" srcOrd="0" destOrd="0" presId="urn:microsoft.com/office/officeart/2005/8/layout/process1"/>
+    <dgm:cxn modelId="{C55B0F53-00B5-4294-93FA-30C4FE853657}" srcId="{84A3A538-FEE8-4F35-A943-72A168D36F14}" destId="{4CF577FE-6D58-4853-AFE1-668C04E72C65}" srcOrd="2" destOrd="0" parTransId="{2E0F7278-05AD-4B7C-AA0B-10BE94B96005}" sibTransId="{BF78EA5D-CCBE-488A-963B-334DB5EA06E5}"/>
+    <dgm:cxn modelId="{7635E5A1-DA9E-43F3-B99C-49E2E78B48F5}" type="presOf" srcId="{4CF577FE-6D58-4853-AFE1-668C04E72C65}" destId="{CF49031E-E3EA-4F72-8ACA-3AEE81320C2D}" srcOrd="0" destOrd="0" presId="urn:microsoft.com/office/officeart/2005/8/layout/process1"/>
+    <dgm:cxn modelId="{D14D96B4-9A47-4F3D-95D7-D6D9BB455A13}" type="presOf" srcId="{492A372B-025B-41A4-B60B-DA6F044D17A1}" destId="{5AF4C998-A2AC-4BF9-8C85-5C44AD83BB31}" srcOrd="0" destOrd="0" presId="urn:microsoft.com/office/officeart/2005/8/layout/process1"/>
+    <dgm:cxn modelId="{40D29853-57BA-4D85-A9AE-0051A75A602F}" type="presOf" srcId="{E79DAA73-289C-4E87-8107-43FA940740D9}" destId="{C5085209-BF82-4145-8418-ACA56AFC60C0}" srcOrd="0" destOrd="0" presId="urn:microsoft.com/office/officeart/2005/8/layout/process1"/>
+    <dgm:cxn modelId="{98549A5D-7E0A-4138-B0C8-64E1D4635F00}" type="presOf" srcId="{84A3A538-FEE8-4F35-A943-72A168D36F14}" destId="{8DDF113C-D6DF-4A7F-AB91-1C1BC0954A0B}" srcOrd="0" destOrd="0" presId="urn:microsoft.com/office/officeart/2005/8/layout/process1"/>
     <dgm:cxn modelId="{022A107B-1E14-4F9B-BEEF-A6B551B98040}" srcId="{84A3A538-FEE8-4F35-A943-72A168D36F14}" destId="{DE011EB7-9441-42C6-8AAE-EC7C7C16DCCA}" srcOrd="0" destOrd="0" parTransId="{FFD35C28-11BA-4872-A6B6-F2398C1BF37D}" sibTransId="{A485C97C-CC9F-4876-9141-E48511854859}"/>
+    <dgm:cxn modelId="{5159C112-BAEC-4CAD-97F6-15FA6262B9A3}" type="presOf" srcId="{A485C97C-CC9F-4876-9141-E48511854859}" destId="{2C403FA1-0A32-4F29-8F99-2864C3C78CFB}" srcOrd="1" destOrd="0" presId="urn:microsoft.com/office/officeart/2005/8/layout/process1"/>
     <dgm:cxn modelId="{ECC31AC9-E865-47AA-BA15-4A5062EBC871}" srcId="{84A3A538-FEE8-4F35-A943-72A168D36F14}" destId="{E79DAA73-289C-4E87-8107-43FA940740D9}" srcOrd="1" destOrd="0" parTransId="{B4F5C605-CB9B-4103-A64A-C9C9E4C20279}" sibTransId="{492A372B-025B-41A4-B60B-DA6F044D17A1}"/>
-    <dgm:cxn modelId="{80BC5D02-973E-4954-B9F6-060E21729DF2}" type="presOf" srcId="{4CF577FE-6D58-4853-AFE1-668C04E72C65}" destId="{CF49031E-E3EA-4F72-8ACA-3AEE81320C2D}" srcOrd="0" destOrd="0" presId="urn:microsoft.com/office/officeart/2005/8/layout/process1"/>
-    <dgm:cxn modelId="{FB4751EA-6430-4CF1-8A22-CE9ADD755308}" type="presOf" srcId="{E79DAA73-289C-4E87-8107-43FA940740D9}" destId="{C5085209-BF82-4145-8418-ACA56AFC60C0}" srcOrd="0" destOrd="0" presId="urn:microsoft.com/office/officeart/2005/8/layout/process1"/>
-    <dgm:cxn modelId="{C55B0F53-00B5-4294-93FA-30C4FE853657}" srcId="{84A3A538-FEE8-4F35-A943-72A168D36F14}" destId="{4CF577FE-6D58-4853-AFE1-668C04E72C65}" srcOrd="2" destOrd="0" parTransId="{2E0F7278-05AD-4B7C-AA0B-10BE94B96005}" sibTransId="{BF78EA5D-CCBE-488A-963B-334DB5EA06E5}"/>
-    <dgm:cxn modelId="{AE81D98E-1D35-4FE8-AF50-4DD6166C7E28}" type="presOf" srcId="{84A3A538-FEE8-4F35-A943-72A168D36F14}" destId="{8DDF113C-D6DF-4A7F-AB91-1C1BC0954A0B}" srcOrd="0" destOrd="0" presId="urn:microsoft.com/office/officeart/2005/8/layout/process1"/>
-    <dgm:cxn modelId="{BD77F36C-5DE0-4FAD-8D33-DFFF115F201D}" type="presOf" srcId="{492A372B-025B-41A4-B60B-DA6F044D17A1}" destId="{F3B63B2D-D0BA-4511-A945-03CD5F7B23AE}" srcOrd="1" destOrd="0" presId="urn:microsoft.com/office/officeart/2005/8/layout/process1"/>
-    <dgm:cxn modelId="{2E6731E2-8A1D-4059-87CE-C7D4534EF5C9}" type="presOf" srcId="{A485C97C-CC9F-4876-9141-E48511854859}" destId="{2C403FA1-0A32-4F29-8F99-2864C3C78CFB}" srcOrd="1" destOrd="0" presId="urn:microsoft.com/office/officeart/2005/8/layout/process1"/>
-    <dgm:cxn modelId="{5A5E16DC-5B1B-47CF-8FBE-02FF3DAEB378}" type="presOf" srcId="{DE011EB7-9441-42C6-8AAE-EC7C7C16DCCA}" destId="{74B13E4C-0666-45B8-ABDA-7B1499893CE0}" srcOrd="0" destOrd="0" presId="urn:microsoft.com/office/officeart/2005/8/layout/process1"/>
-    <dgm:cxn modelId="{1F392901-F3F4-4626-9921-E215A6F799F9}" type="presParOf" srcId="{8DDF113C-D6DF-4A7F-AB91-1C1BC0954A0B}" destId="{74B13E4C-0666-45B8-ABDA-7B1499893CE0}" srcOrd="0" destOrd="0" presId="urn:microsoft.com/office/officeart/2005/8/layout/process1"/>
-    <dgm:cxn modelId="{26503625-B682-4361-879C-09AC8781719C}" type="presParOf" srcId="{8DDF113C-D6DF-4A7F-AB91-1C1BC0954A0B}" destId="{1DCCFDB2-8036-475C-9C93-611B971126C9}" srcOrd="1" destOrd="0" presId="urn:microsoft.com/office/officeart/2005/8/layout/process1"/>
-    <dgm:cxn modelId="{94F921B9-972D-4011-A951-2CCBD930C87C}" type="presParOf" srcId="{1DCCFDB2-8036-475C-9C93-611B971126C9}" destId="{2C403FA1-0A32-4F29-8F99-2864C3C78CFB}" srcOrd="0" destOrd="0" presId="urn:microsoft.com/office/officeart/2005/8/layout/process1"/>
-    <dgm:cxn modelId="{1088DAA0-E53A-44F1-AE46-3FC07D1B61CC}" type="presParOf" srcId="{8DDF113C-D6DF-4A7F-AB91-1C1BC0954A0B}" destId="{C5085209-BF82-4145-8418-ACA56AFC60C0}" srcOrd="2" destOrd="0" presId="urn:microsoft.com/office/officeart/2005/8/layout/process1"/>
-    <dgm:cxn modelId="{9E791858-CBFE-4213-B44A-CC69EAC3F2F6}" type="presParOf" srcId="{8DDF113C-D6DF-4A7F-AB91-1C1BC0954A0B}" destId="{5AF4C998-A2AC-4BF9-8C85-5C44AD83BB31}" srcOrd="3" destOrd="0" presId="urn:microsoft.com/office/officeart/2005/8/layout/process1"/>
-    <dgm:cxn modelId="{92E0A3D8-B0D1-42A5-BA85-7F075AEC0D4F}" type="presParOf" srcId="{5AF4C998-A2AC-4BF9-8C85-5C44AD83BB31}" destId="{F3B63B2D-D0BA-4511-A945-03CD5F7B23AE}" srcOrd="0" destOrd="0" presId="urn:microsoft.com/office/officeart/2005/8/layout/process1"/>
-    <dgm:cxn modelId="{4A66D884-0A6A-431C-9800-310D80073A64}" type="presParOf" srcId="{8DDF113C-D6DF-4A7F-AB91-1C1BC0954A0B}" destId="{CF49031E-E3EA-4F72-8ACA-3AEE81320C2D}" srcOrd="4" destOrd="0" presId="urn:microsoft.com/office/officeart/2005/8/layout/process1"/>
+    <dgm:cxn modelId="{43E535BA-B61C-4DC9-B26B-3C2348928822}" type="presOf" srcId="{492A372B-025B-41A4-B60B-DA6F044D17A1}" destId="{F3B63B2D-D0BA-4511-A945-03CD5F7B23AE}" srcOrd="1" destOrd="0" presId="urn:microsoft.com/office/officeart/2005/8/layout/process1"/>
+    <dgm:cxn modelId="{EB1D5387-6E9E-4DD4-953D-6BE5482E866C}" type="presParOf" srcId="{8DDF113C-D6DF-4A7F-AB91-1C1BC0954A0B}" destId="{74B13E4C-0666-45B8-ABDA-7B1499893CE0}" srcOrd="0" destOrd="0" presId="urn:microsoft.com/office/officeart/2005/8/layout/process1"/>
+    <dgm:cxn modelId="{673B5B72-491A-4F82-99DC-BD5E5A89B015}" type="presParOf" srcId="{8DDF113C-D6DF-4A7F-AB91-1C1BC0954A0B}" destId="{1DCCFDB2-8036-475C-9C93-611B971126C9}" srcOrd="1" destOrd="0" presId="urn:microsoft.com/office/officeart/2005/8/layout/process1"/>
+    <dgm:cxn modelId="{658AF3AE-DB87-48CD-BC11-1BD15B8FFEE8}" type="presParOf" srcId="{1DCCFDB2-8036-475C-9C93-611B971126C9}" destId="{2C403FA1-0A32-4F29-8F99-2864C3C78CFB}" srcOrd="0" destOrd="0" presId="urn:microsoft.com/office/officeart/2005/8/layout/process1"/>
+    <dgm:cxn modelId="{159299C8-048E-4536-925E-E4D3638D6ABE}" type="presParOf" srcId="{8DDF113C-D6DF-4A7F-AB91-1C1BC0954A0B}" destId="{C5085209-BF82-4145-8418-ACA56AFC60C0}" srcOrd="2" destOrd="0" presId="urn:microsoft.com/office/officeart/2005/8/layout/process1"/>
+    <dgm:cxn modelId="{CC40969F-C4D2-4C70-94AA-C9D548C08EE5}" type="presParOf" srcId="{8DDF113C-D6DF-4A7F-AB91-1C1BC0954A0B}" destId="{5AF4C998-A2AC-4BF9-8C85-5C44AD83BB31}" srcOrd="3" destOrd="0" presId="urn:microsoft.com/office/officeart/2005/8/layout/process1"/>
+    <dgm:cxn modelId="{73016A23-2CA9-4C8E-BE62-44C4B8CD9D55}" type="presParOf" srcId="{5AF4C998-A2AC-4BF9-8C85-5C44AD83BB31}" destId="{F3B63B2D-D0BA-4511-A945-03CD5F7B23AE}" srcOrd="0" destOrd="0" presId="urn:microsoft.com/office/officeart/2005/8/layout/process1"/>
+    <dgm:cxn modelId="{F8FF455B-561E-40F6-B890-5DE06B28532F}" type="presParOf" srcId="{8DDF113C-D6DF-4A7F-AB91-1C1BC0954A0B}" destId="{CF49031E-E3EA-4F72-8ACA-3AEE81320C2D}" srcOrd="4" destOrd="0" presId="urn:microsoft.com/office/officeart/2005/8/layout/process1"/>
   </dgm:cxnLst>
   <dgm:bg/>
   <dgm:whole/>
@@ -15005,10 +15295,24 @@
     <dgm:pt modelId="{1DCCFDB2-8036-475C-9C93-611B971126C9}" type="pres">
       <dgm:prSet presAssocID="{A485C97C-CC9F-4876-9141-E48511854859}" presName="sibTrans" presStyleLbl="sibTrans2D1" presStyleIdx="0" presStyleCnt="2"/>
       <dgm:spPr/>
+      <dgm:t>
+        <a:bodyPr/>
+        <a:lstStyle/>
+        <a:p>
+          <a:endParaRPr lang="fr-FR"/>
+        </a:p>
+      </dgm:t>
     </dgm:pt>
     <dgm:pt modelId="{2C403FA1-0A32-4F29-8F99-2864C3C78CFB}" type="pres">
       <dgm:prSet presAssocID="{A485C97C-CC9F-4876-9141-E48511854859}" presName="connectorText" presStyleLbl="sibTrans2D1" presStyleIdx="0" presStyleCnt="2"/>
       <dgm:spPr/>
+      <dgm:t>
+        <a:bodyPr/>
+        <a:lstStyle/>
+        <a:p>
+          <a:endParaRPr lang="fr-FR"/>
+        </a:p>
+      </dgm:t>
     </dgm:pt>
     <dgm:pt modelId="{5A30D427-C03F-4E44-9E16-102C9BC5F015}" type="pres">
       <dgm:prSet presAssocID="{00CBC3C1-33B3-4103-B083-66BFAE75DEBD}" presName="node" presStyleLbl="node1" presStyleIdx="1" presStyleCnt="3">
@@ -15028,10 +15332,24 @@
     <dgm:pt modelId="{49A335C7-8305-4059-960E-49CD1206CEAA}" type="pres">
       <dgm:prSet presAssocID="{C75FD844-8C48-46A3-9436-986685B42FAF}" presName="sibTrans" presStyleLbl="sibTrans2D1" presStyleIdx="1" presStyleCnt="2"/>
       <dgm:spPr/>
+      <dgm:t>
+        <a:bodyPr/>
+        <a:lstStyle/>
+        <a:p>
+          <a:endParaRPr lang="fr-FR"/>
+        </a:p>
+      </dgm:t>
     </dgm:pt>
     <dgm:pt modelId="{5B7107A7-7644-4AD1-AA4B-E14BD3B0B528}" type="pres">
       <dgm:prSet presAssocID="{C75FD844-8C48-46A3-9436-986685B42FAF}" presName="connectorText" presStyleLbl="sibTrans2D1" presStyleIdx="1" presStyleCnt="2"/>
       <dgm:spPr/>
+      <dgm:t>
+        <a:bodyPr/>
+        <a:lstStyle/>
+        <a:p>
+          <a:endParaRPr lang="fr-FR"/>
+        </a:p>
+      </dgm:t>
     </dgm:pt>
     <dgm:pt modelId="{CF49031E-E3EA-4F72-8ACA-3AEE81320C2D}" type="pres">
       <dgm:prSet presAssocID="{4CF577FE-6D58-4853-AFE1-668C04E72C65}" presName="node" presStyleLbl="node1" presStyleIdx="2" presStyleCnt="3">
@@ -15054,24 +15372,24 @@
     </dgm:pt>
   </dgm:ptLst>
   <dgm:cxnLst>
-    <dgm:cxn modelId="{F0CF990D-5B97-44E2-A056-35CB350E0427}" type="presOf" srcId="{84A3A538-FEE8-4F35-A943-72A168D36F14}" destId="{8DDF113C-D6DF-4A7F-AB91-1C1BC0954A0B}" srcOrd="0" destOrd="0" presId="urn:microsoft.com/office/officeart/2005/8/layout/process1"/>
     <dgm:cxn modelId="{022A107B-1E14-4F9B-BEEF-A6B551B98040}" srcId="{84A3A538-FEE8-4F35-A943-72A168D36F14}" destId="{DE011EB7-9441-42C6-8AAE-EC7C7C16DCCA}" srcOrd="0" destOrd="0" parTransId="{FFD35C28-11BA-4872-A6B6-F2398C1BF37D}" sibTransId="{A485C97C-CC9F-4876-9141-E48511854859}"/>
+    <dgm:cxn modelId="{492F9641-3425-4A01-BBE9-61C55CDA6D1B}" type="presOf" srcId="{C75FD844-8C48-46A3-9436-986685B42FAF}" destId="{49A335C7-8305-4059-960E-49CD1206CEAA}" srcOrd="0" destOrd="0" presId="urn:microsoft.com/office/officeart/2005/8/layout/process1"/>
+    <dgm:cxn modelId="{A3C66428-1B16-4C45-BD5E-36DE4DBD97BC}" type="presOf" srcId="{84A3A538-FEE8-4F35-A943-72A168D36F14}" destId="{8DDF113C-D6DF-4A7F-AB91-1C1BC0954A0B}" srcOrd="0" destOrd="0" presId="urn:microsoft.com/office/officeart/2005/8/layout/process1"/>
     <dgm:cxn modelId="{63EC5ACE-A88F-49DB-BB57-B919C8D8CE08}" srcId="{84A3A538-FEE8-4F35-A943-72A168D36F14}" destId="{00CBC3C1-33B3-4103-B083-66BFAE75DEBD}" srcOrd="1" destOrd="0" parTransId="{6504DA9B-0E72-405C-8FEB-AFC83776F89E}" sibTransId="{C75FD844-8C48-46A3-9436-986685B42FAF}"/>
-    <dgm:cxn modelId="{7A12A0D3-487C-4460-AF65-C731060BB4D2}" type="presOf" srcId="{DE011EB7-9441-42C6-8AAE-EC7C7C16DCCA}" destId="{74B13E4C-0666-45B8-ABDA-7B1499893CE0}" srcOrd="0" destOrd="0" presId="urn:microsoft.com/office/officeart/2005/8/layout/process1"/>
-    <dgm:cxn modelId="{0386593D-28BF-422E-9ABE-7D57BC87ABAF}" type="presOf" srcId="{4CF577FE-6D58-4853-AFE1-668C04E72C65}" destId="{CF49031E-E3EA-4F72-8ACA-3AEE81320C2D}" srcOrd="0" destOrd="0" presId="urn:microsoft.com/office/officeart/2005/8/layout/process1"/>
-    <dgm:cxn modelId="{D1F0EE9D-9D04-41A4-B53E-DA9940F39D00}" type="presOf" srcId="{C75FD844-8C48-46A3-9436-986685B42FAF}" destId="{49A335C7-8305-4059-960E-49CD1206CEAA}" srcOrd="0" destOrd="0" presId="urn:microsoft.com/office/officeart/2005/8/layout/process1"/>
+    <dgm:cxn modelId="{62FA4595-577E-43FE-AD20-E20AAFC6120D}" type="presOf" srcId="{4CF577FE-6D58-4853-AFE1-668C04E72C65}" destId="{CF49031E-E3EA-4F72-8ACA-3AEE81320C2D}" srcOrd="0" destOrd="0" presId="urn:microsoft.com/office/officeart/2005/8/layout/process1"/>
+    <dgm:cxn modelId="{FB0C54D7-FB7E-42B8-8EE8-AEC78F2B0778}" type="presOf" srcId="{00CBC3C1-33B3-4103-B083-66BFAE75DEBD}" destId="{5A30D427-C03F-4E44-9E16-102C9BC5F015}" srcOrd="0" destOrd="0" presId="urn:microsoft.com/office/officeart/2005/8/layout/process1"/>
+    <dgm:cxn modelId="{804BD98D-EB3F-45F6-8422-9C26D510AF19}" type="presOf" srcId="{A485C97C-CC9F-4876-9141-E48511854859}" destId="{1DCCFDB2-8036-475C-9C93-611B971126C9}" srcOrd="0" destOrd="0" presId="urn:microsoft.com/office/officeart/2005/8/layout/process1"/>
+    <dgm:cxn modelId="{B6E09896-943A-49B6-915D-DCE0209AD304}" type="presOf" srcId="{DE011EB7-9441-42C6-8AAE-EC7C7C16DCCA}" destId="{74B13E4C-0666-45B8-ABDA-7B1499893CE0}" srcOrd="0" destOrd="0" presId="urn:microsoft.com/office/officeart/2005/8/layout/process1"/>
     <dgm:cxn modelId="{C55B0F53-00B5-4294-93FA-30C4FE853657}" srcId="{84A3A538-FEE8-4F35-A943-72A168D36F14}" destId="{4CF577FE-6D58-4853-AFE1-668C04E72C65}" srcOrd="2" destOrd="0" parTransId="{2E0F7278-05AD-4B7C-AA0B-10BE94B96005}" sibTransId="{BF78EA5D-CCBE-488A-963B-334DB5EA06E5}"/>
-    <dgm:cxn modelId="{F23597CC-2EDF-44E2-B6F3-90C582C9D7C7}" type="presOf" srcId="{C75FD844-8C48-46A3-9436-986685B42FAF}" destId="{5B7107A7-7644-4AD1-AA4B-E14BD3B0B528}" srcOrd="1" destOrd="0" presId="urn:microsoft.com/office/officeart/2005/8/layout/process1"/>
-    <dgm:cxn modelId="{33B4ADCD-36E9-40A6-B376-8ED7C744C9E4}" type="presOf" srcId="{A485C97C-CC9F-4876-9141-E48511854859}" destId="{2C403FA1-0A32-4F29-8F99-2864C3C78CFB}" srcOrd="1" destOrd="0" presId="urn:microsoft.com/office/officeart/2005/8/layout/process1"/>
-    <dgm:cxn modelId="{EB1EF9FC-8374-48DF-8A8F-A01F5CEA3974}" type="presOf" srcId="{00CBC3C1-33B3-4103-B083-66BFAE75DEBD}" destId="{5A30D427-C03F-4E44-9E16-102C9BC5F015}" srcOrd="0" destOrd="0" presId="urn:microsoft.com/office/officeart/2005/8/layout/process1"/>
-    <dgm:cxn modelId="{582B33AE-57E9-404E-9A0F-0D5B69ED1EFA}" type="presOf" srcId="{A485C97C-CC9F-4876-9141-E48511854859}" destId="{1DCCFDB2-8036-475C-9C93-611B971126C9}" srcOrd="0" destOrd="0" presId="urn:microsoft.com/office/officeart/2005/8/layout/process1"/>
-    <dgm:cxn modelId="{B0BC4428-9992-482C-9C7C-ED6E14C382D4}" type="presParOf" srcId="{8DDF113C-D6DF-4A7F-AB91-1C1BC0954A0B}" destId="{74B13E4C-0666-45B8-ABDA-7B1499893CE0}" srcOrd="0" destOrd="0" presId="urn:microsoft.com/office/officeart/2005/8/layout/process1"/>
-    <dgm:cxn modelId="{08DBDCC9-ED75-4F76-B4E7-14C687A55A64}" type="presParOf" srcId="{8DDF113C-D6DF-4A7F-AB91-1C1BC0954A0B}" destId="{1DCCFDB2-8036-475C-9C93-611B971126C9}" srcOrd="1" destOrd="0" presId="urn:microsoft.com/office/officeart/2005/8/layout/process1"/>
-    <dgm:cxn modelId="{5C7E28B8-B0EB-49C5-AAFE-077B6FC5D423}" type="presParOf" srcId="{1DCCFDB2-8036-475C-9C93-611B971126C9}" destId="{2C403FA1-0A32-4F29-8F99-2864C3C78CFB}" srcOrd="0" destOrd="0" presId="urn:microsoft.com/office/officeart/2005/8/layout/process1"/>
-    <dgm:cxn modelId="{7B8388E8-AB57-48E7-AB18-2A8A7681DFF3}" type="presParOf" srcId="{8DDF113C-D6DF-4A7F-AB91-1C1BC0954A0B}" destId="{5A30D427-C03F-4E44-9E16-102C9BC5F015}" srcOrd="2" destOrd="0" presId="urn:microsoft.com/office/officeart/2005/8/layout/process1"/>
-    <dgm:cxn modelId="{45BC445E-169A-4881-A93A-01BD72CFE467}" type="presParOf" srcId="{8DDF113C-D6DF-4A7F-AB91-1C1BC0954A0B}" destId="{49A335C7-8305-4059-960E-49CD1206CEAA}" srcOrd="3" destOrd="0" presId="urn:microsoft.com/office/officeart/2005/8/layout/process1"/>
-    <dgm:cxn modelId="{271F1AAF-DEBC-4AE2-B6F8-345CC54BCDD1}" type="presParOf" srcId="{49A335C7-8305-4059-960E-49CD1206CEAA}" destId="{5B7107A7-7644-4AD1-AA4B-E14BD3B0B528}" srcOrd="0" destOrd="0" presId="urn:microsoft.com/office/officeart/2005/8/layout/process1"/>
-    <dgm:cxn modelId="{5EDAE787-DB99-4249-8B88-50385717A73A}" type="presParOf" srcId="{8DDF113C-D6DF-4A7F-AB91-1C1BC0954A0B}" destId="{CF49031E-E3EA-4F72-8ACA-3AEE81320C2D}" srcOrd="4" destOrd="0" presId="urn:microsoft.com/office/officeart/2005/8/layout/process1"/>
+    <dgm:cxn modelId="{0BD05750-F623-474E-ACFB-806DADA1DBCE}" type="presOf" srcId="{C75FD844-8C48-46A3-9436-986685B42FAF}" destId="{5B7107A7-7644-4AD1-AA4B-E14BD3B0B528}" srcOrd="1" destOrd="0" presId="urn:microsoft.com/office/officeart/2005/8/layout/process1"/>
+    <dgm:cxn modelId="{934DCD0E-08DD-4C8A-9A0B-20FB0B244361}" type="presOf" srcId="{A485C97C-CC9F-4876-9141-E48511854859}" destId="{2C403FA1-0A32-4F29-8F99-2864C3C78CFB}" srcOrd="1" destOrd="0" presId="urn:microsoft.com/office/officeart/2005/8/layout/process1"/>
+    <dgm:cxn modelId="{B18D9420-02FA-4C3B-8DDC-7B9937CED525}" type="presParOf" srcId="{8DDF113C-D6DF-4A7F-AB91-1C1BC0954A0B}" destId="{74B13E4C-0666-45B8-ABDA-7B1499893CE0}" srcOrd="0" destOrd="0" presId="urn:microsoft.com/office/officeart/2005/8/layout/process1"/>
+    <dgm:cxn modelId="{CFD6B53C-0007-4AFC-9752-704CA6F09AD1}" type="presParOf" srcId="{8DDF113C-D6DF-4A7F-AB91-1C1BC0954A0B}" destId="{1DCCFDB2-8036-475C-9C93-611B971126C9}" srcOrd="1" destOrd="0" presId="urn:microsoft.com/office/officeart/2005/8/layout/process1"/>
+    <dgm:cxn modelId="{B6BE5A8E-2374-40B6-B611-9344C9EC3BD4}" type="presParOf" srcId="{1DCCFDB2-8036-475C-9C93-611B971126C9}" destId="{2C403FA1-0A32-4F29-8F99-2864C3C78CFB}" srcOrd="0" destOrd="0" presId="urn:microsoft.com/office/officeart/2005/8/layout/process1"/>
+    <dgm:cxn modelId="{BA7B0BB0-4364-4347-B93F-6CF73E81841E}" type="presParOf" srcId="{8DDF113C-D6DF-4A7F-AB91-1C1BC0954A0B}" destId="{5A30D427-C03F-4E44-9E16-102C9BC5F015}" srcOrd="2" destOrd="0" presId="urn:microsoft.com/office/officeart/2005/8/layout/process1"/>
+    <dgm:cxn modelId="{41B6B94D-D8AD-4F9A-BF15-0FC027DACDC0}" type="presParOf" srcId="{8DDF113C-D6DF-4A7F-AB91-1C1BC0954A0B}" destId="{49A335C7-8305-4059-960E-49CD1206CEAA}" srcOrd="3" destOrd="0" presId="urn:microsoft.com/office/officeart/2005/8/layout/process1"/>
+    <dgm:cxn modelId="{F24BA790-DC27-4E62-8120-DB506C104815}" type="presParOf" srcId="{49A335C7-8305-4059-960E-49CD1206CEAA}" destId="{5B7107A7-7644-4AD1-AA4B-E14BD3B0B528}" srcOrd="0" destOrd="0" presId="urn:microsoft.com/office/officeart/2005/8/layout/process1"/>
+    <dgm:cxn modelId="{90238C5B-135C-4EB7-848A-645408C39AB4}" type="presParOf" srcId="{8DDF113C-D6DF-4A7F-AB91-1C1BC0954A0B}" destId="{CF49031E-E3EA-4F72-8ACA-3AEE81320C2D}" srcOrd="4" destOrd="0" presId="urn:microsoft.com/office/officeart/2005/8/layout/process1"/>
   </dgm:cxnLst>
   <dgm:bg/>
   <dgm:whole/>
@@ -29295,7 +29613,7 @@
 </file>
 
 <file path=customXml/itemProps1.xml><?xml version="1.0" encoding="utf-8"?>
-<ds:datastoreItem xmlns:ds="http://schemas.openxmlformats.org/officeDocument/2006/customXml" ds:itemID="{DF22B427-E12A-4998-A3AA-A1D6B13B4D0E}">
+<ds:datastoreItem xmlns:ds="http://schemas.openxmlformats.org/officeDocument/2006/customXml" ds:itemID="{F74C478D-CDB3-447E-B533-7D9E14B6AC40}">
   <ds:schemaRefs>
     <ds:schemaRef ds:uri="http://schemas.openxmlformats.org/officeDocument/2006/bibliography"/>
   </ds:schemaRefs>

</xml_diff>